<commit_message>
Word y ajustes terminados
</commit_message>
<xml_diff>
--- a/osticket/scp/documento.docx
+++ b/osticket/scp/documento.docx
@@ -201,23 +201,49 @@
           <w:sz w:val="18"/>
           <w:szCs w:val="18"/>
         </w:rPr>
-        <w:t xml:space="preserve">7 </w:t>
-      </w:r>
+        <w:t>{</w:t>
+      </w:r>
+      <w:proofErr w:type="spellStart"/>
       <w:r>
         <w:rPr>
           <w:rFonts w:ascii="Arial" w:hAnsi="Arial" w:cs="Arial"/>
           <w:sz w:val="18"/>
           <w:szCs w:val="18"/>
         </w:rPr>
-        <w:t xml:space="preserve">de </w:t>
-      </w:r>
+        <w:t>dia</w:t>
+      </w:r>
+      <w:proofErr w:type="spellEnd"/>
       <w:r>
         <w:rPr>
           <w:rFonts w:ascii="Arial" w:hAnsi="Arial" w:cs="Arial"/>
           <w:sz w:val="18"/>
           <w:szCs w:val="18"/>
         </w:rPr>
-        <w:t>octubre</w:t>
+        <w:t>}</w:t>
+      </w:r>
+      <w:r>
+        <w:rPr>
+          <w:rFonts w:ascii="Arial" w:hAnsi="Arial" w:cs="Arial"/>
+          <w:sz w:val="18"/>
+          <w:szCs w:val="18"/>
+        </w:rPr>
+        <w:t xml:space="preserve"> </w:t>
+      </w:r>
+      <w:r>
+        <w:rPr>
+          <w:rFonts w:ascii="Arial" w:hAnsi="Arial" w:cs="Arial"/>
+          <w:sz w:val="18"/>
+          <w:szCs w:val="18"/>
+        </w:rPr>
+        <w:t xml:space="preserve">de </w:t>
+      </w:r>
+      <w:r>
+        <w:rPr>
+          <w:rFonts w:ascii="Arial" w:hAnsi="Arial" w:cs="Arial"/>
+          <w:sz w:val="18"/>
+          <w:szCs w:val="18"/>
+        </w:rPr>
+        <w:t>{mes}</w:t>
       </w:r>
       <w:r>
         <w:rPr>
@@ -250,7 +276,49 @@
           <w:sz w:val="18"/>
           <w:szCs w:val="18"/>
         </w:rPr>
-        <w:t xml:space="preserve">2024 </w:t>
+        <w:t>{</w:t>
+      </w:r>
+      <w:proofErr w:type="spellStart"/>
+      <w:r>
+        <w:rPr>
+          <w:rFonts w:ascii="Arial" w:hAnsi="Arial" w:cs="Arial"/>
+          <w:sz w:val="18"/>
+          <w:szCs w:val="18"/>
+        </w:rPr>
+        <w:t>an</w:t>
+      </w:r>
+      <w:r>
+        <w:rPr>
+          <w:rFonts w:ascii="Arial" w:hAnsi="Arial" w:cs="Arial"/>
+          <w:sz w:val="18"/>
+          <w:szCs w:val="18"/>
+        </w:rPr>
+        <w:t>n</w:t>
+      </w:r>
+      <w:r>
+        <w:rPr>
+          <w:rFonts w:ascii="Arial" w:hAnsi="Arial" w:cs="Arial"/>
+          <w:sz w:val="18"/>
+          <w:szCs w:val="18"/>
+        </w:rPr>
+        <w:t>io</w:t>
+      </w:r>
+      <w:proofErr w:type="spellEnd"/>
+      <w:r>
+        <w:rPr>
+          <w:rFonts w:ascii="Arial" w:hAnsi="Arial" w:cs="Arial"/>
+          <w:sz w:val="18"/>
+          <w:szCs w:val="18"/>
+        </w:rPr>
+        <w:t>}</w:t>
+      </w:r>
+      <w:r>
+        <w:rPr>
+          <w:rFonts w:ascii="Arial" w:hAnsi="Arial" w:cs="Arial"/>
+          <w:sz w:val="18"/>
+          <w:szCs w:val="18"/>
+        </w:rPr>
+        <w:t xml:space="preserve"> </w:t>
       </w:r>
     </w:p>
     <w:p>
@@ -625,7 +693,7 @@
         <w:rPr>
           <w:rFonts w:ascii="Arial" w:hAnsi="Arial" w:cs="Arial"/>
         </w:rPr>
-        <w:t>continuación</w:t>
+        <w:t>continuación,</w:t>
       </w:r>
       <w:r>
         <w:rPr>
@@ -731,419 +799,605 @@
         </w:rPr>
         <w:t>}</w:t>
       </w:r>
-    </w:p>
-    <w:p>
-      <w:pPr>
-        <w:pStyle w:val="Textoindependiente"/>
-        <w:spacing w:line="292" w:lineRule="auto"/>
-        <w:ind w:left="116" w:right="103"/>
-        <w:jc w:val="both"/>
-        <w:rPr>
-          <w:rFonts w:ascii="Arial" w:hAnsi="Arial" w:cs="Arial"/>
-        </w:rPr>
-      </w:pPr>
-    </w:p>
-    <w:p>
-      <w:pPr>
-        <w:pStyle w:val="Textoindependiente"/>
-        <w:spacing w:line="292" w:lineRule="auto"/>
-        <w:ind w:left="116" w:right="103"/>
-        <w:jc w:val="both"/>
-        <w:rPr>
-          <w:rFonts w:ascii="Arial" w:hAnsi="Arial" w:cs="Arial"/>
-        </w:rPr>
-      </w:pPr>
-      <w:r>
-        <w:rPr>
-          <w:rFonts w:ascii="Arial" w:hAnsi="Arial" w:cs="Arial"/>
-        </w:rPr>
-        <w:t>{t2</w:t>
-      </w:r>
-      <w:r>
-        <w:rPr>
-          <w:rFonts w:ascii="Arial" w:hAnsi="Arial" w:cs="Arial"/>
-        </w:rPr>
-        <w:t>.1</w:t>
-      </w:r>
-      <w:r>
-        <w:rPr>
-          <w:rFonts w:ascii="Arial" w:hAnsi="Arial" w:cs="Arial"/>
-        </w:rPr>
-        <w:t>}</w:t>
-      </w:r>
-    </w:p>
-    <w:p>
-      <w:pPr>
-        <w:pStyle w:val="Textoindependiente"/>
-        <w:spacing w:line="292" w:lineRule="auto"/>
-        <w:ind w:left="116" w:right="103"/>
-        <w:jc w:val="both"/>
-        <w:rPr>
-          <w:rFonts w:ascii="Arial" w:hAnsi="Arial" w:cs="Arial"/>
-        </w:rPr>
-      </w:pPr>
-      <w:r>
-        <w:rPr>
-          <w:rFonts w:ascii="Arial" w:hAnsi="Arial" w:cs="Arial"/>
-        </w:rPr>
-        <w:t>{r2</w:t>
-      </w:r>
-      <w:r>
-        <w:rPr>
-          <w:rFonts w:ascii="Arial" w:hAnsi="Arial" w:cs="Arial"/>
-        </w:rPr>
-        <w:t>.1</w:t>
-      </w:r>
-      <w:r>
-        <w:rPr>
-          <w:rFonts w:ascii="Arial" w:hAnsi="Arial" w:cs="Arial"/>
-        </w:rPr>
-        <w:t>}</w:t>
-      </w:r>
-    </w:p>
-    <w:p>
-      <w:pPr>
-        <w:pStyle w:val="Textoindependiente"/>
-        <w:spacing w:line="292" w:lineRule="auto"/>
-        <w:ind w:left="116" w:right="103"/>
-        <w:jc w:val="both"/>
-        <w:rPr>
-          <w:rFonts w:ascii="Arial" w:hAnsi="Arial" w:cs="Arial"/>
-        </w:rPr>
-      </w:pPr>
-    </w:p>
-    <w:p>
-      <w:pPr>
-        <w:pStyle w:val="Textoindependiente"/>
-        <w:spacing w:line="292" w:lineRule="auto"/>
-        <w:ind w:left="116" w:right="103"/>
-        <w:jc w:val="both"/>
-        <w:rPr>
-          <w:rFonts w:ascii="Arial" w:hAnsi="Arial" w:cs="Arial"/>
-        </w:rPr>
-      </w:pPr>
-      <w:r>
-        <w:rPr>
-          <w:rFonts w:ascii="Arial" w:hAnsi="Arial" w:cs="Arial"/>
-        </w:rPr>
-        <w:t>{t3</w:t>
-      </w:r>
-      <w:r>
-        <w:rPr>
-          <w:rFonts w:ascii="Arial" w:hAnsi="Arial" w:cs="Arial"/>
-        </w:rPr>
-        <w:t>.1</w:t>
-      </w:r>
-      <w:r>
-        <w:rPr>
-          <w:rFonts w:ascii="Arial" w:hAnsi="Arial" w:cs="Arial"/>
-        </w:rPr>
-        <w:t>}</w:t>
-      </w:r>
-    </w:p>
-    <w:p>
-      <w:pPr>
-        <w:pStyle w:val="Textoindependiente"/>
-        <w:spacing w:line="292" w:lineRule="auto"/>
-        <w:ind w:left="116" w:right="103"/>
-        <w:jc w:val="both"/>
-        <w:rPr>
-          <w:rFonts w:ascii="Arial" w:hAnsi="Arial" w:cs="Arial"/>
-        </w:rPr>
-      </w:pPr>
-      <w:r>
-        <w:rPr>
-          <w:rFonts w:ascii="Arial" w:hAnsi="Arial" w:cs="Arial"/>
-        </w:rPr>
-        <w:t>{r3</w:t>
-      </w:r>
-      <w:r>
-        <w:rPr>
-          <w:rFonts w:ascii="Arial" w:hAnsi="Arial" w:cs="Arial"/>
-        </w:rPr>
-        <w:t>.1</w:t>
-      </w:r>
-      <w:r>
-        <w:rPr>
-          <w:rFonts w:ascii="Arial" w:hAnsi="Arial" w:cs="Arial"/>
-        </w:rPr>
-        <w:t>}</w:t>
-      </w:r>
-    </w:p>
-    <w:p>
-      <w:pPr>
-        <w:pStyle w:val="Textoindependiente"/>
-        <w:spacing w:line="292" w:lineRule="auto"/>
-        <w:ind w:left="116" w:right="103"/>
-        <w:jc w:val="both"/>
-        <w:rPr>
-          <w:rFonts w:ascii="Arial" w:hAnsi="Arial" w:cs="Arial"/>
-        </w:rPr>
-      </w:pPr>
-    </w:p>
-    <w:p>
-      <w:pPr>
-        <w:pStyle w:val="Textoindependiente"/>
-        <w:spacing w:line="292" w:lineRule="auto"/>
-        <w:ind w:left="116" w:right="103"/>
-        <w:jc w:val="both"/>
-        <w:rPr>
-          <w:rFonts w:ascii="Arial" w:hAnsi="Arial" w:cs="Arial"/>
-        </w:rPr>
-      </w:pPr>
-      <w:r>
-        <w:rPr>
-          <w:rFonts w:ascii="Arial" w:hAnsi="Arial" w:cs="Arial"/>
-        </w:rPr>
-        <w:t>{t4</w:t>
-      </w:r>
-      <w:r>
-        <w:rPr>
-          <w:rFonts w:ascii="Arial" w:hAnsi="Arial" w:cs="Arial"/>
-        </w:rPr>
-        <w:t>.1</w:t>
-      </w:r>
-      <w:r>
-        <w:rPr>
-          <w:rFonts w:ascii="Arial" w:hAnsi="Arial" w:cs="Arial"/>
-        </w:rPr>
-        <w:t>}</w:t>
-      </w:r>
-    </w:p>
-    <w:p>
-      <w:pPr>
-        <w:pStyle w:val="Textoindependiente"/>
-        <w:spacing w:line="292" w:lineRule="auto"/>
-        <w:ind w:left="116" w:right="103"/>
-        <w:jc w:val="both"/>
-        <w:rPr>
-          <w:rFonts w:ascii="Arial" w:hAnsi="Arial" w:cs="Arial"/>
-        </w:rPr>
-      </w:pPr>
-      <w:r>
-        <w:rPr>
-          <w:rFonts w:ascii="Arial" w:hAnsi="Arial" w:cs="Arial"/>
-        </w:rPr>
-        <w:t>{r4</w:t>
-      </w:r>
-      <w:r>
-        <w:rPr>
-          <w:rFonts w:ascii="Arial" w:hAnsi="Arial" w:cs="Arial"/>
-        </w:rPr>
-        <w:t>.1</w:t>
-      </w:r>
-      <w:r>
-        <w:rPr>
-          <w:rFonts w:ascii="Arial" w:hAnsi="Arial" w:cs="Arial"/>
-        </w:rPr>
-        <w:t>}</w:t>
-      </w:r>
-    </w:p>
-    <w:p>
-      <w:pPr>
-        <w:pStyle w:val="Textoindependiente"/>
-        <w:spacing w:line="292" w:lineRule="auto"/>
-        <w:ind w:left="116" w:right="103"/>
-        <w:jc w:val="both"/>
-        <w:rPr>
-          <w:rFonts w:ascii="Arial" w:hAnsi="Arial" w:cs="Arial"/>
-        </w:rPr>
-      </w:pPr>
-    </w:p>
-    <w:p>
-      <w:pPr>
-        <w:pStyle w:val="Textoindependiente"/>
-        <w:spacing w:line="292" w:lineRule="auto"/>
-        <w:ind w:left="116" w:right="103"/>
-        <w:jc w:val="both"/>
-        <w:rPr>
-          <w:rFonts w:ascii="Arial" w:hAnsi="Arial" w:cs="Arial"/>
-        </w:rPr>
-      </w:pPr>
-      <w:r>
-        <w:rPr>
-          <w:rFonts w:ascii="Arial" w:hAnsi="Arial" w:cs="Arial"/>
-        </w:rPr>
-        <w:t>{t5</w:t>
-      </w:r>
-      <w:r>
-        <w:rPr>
-          <w:rFonts w:ascii="Arial" w:hAnsi="Arial" w:cs="Arial"/>
-        </w:rPr>
-        <w:t>.1</w:t>
-      </w:r>
-      <w:r>
-        <w:rPr>
-          <w:rFonts w:ascii="Arial" w:hAnsi="Arial" w:cs="Arial"/>
-        </w:rPr>
-        <w:t>}</w:t>
-      </w:r>
-    </w:p>
-    <w:p>
-      <w:pPr>
-        <w:pStyle w:val="Textoindependiente"/>
-        <w:spacing w:line="292" w:lineRule="auto"/>
-        <w:ind w:left="116" w:right="103"/>
-        <w:jc w:val="both"/>
-        <w:rPr>
-          <w:rFonts w:ascii="Arial" w:hAnsi="Arial" w:cs="Arial"/>
-        </w:rPr>
-      </w:pPr>
-      <w:r>
-        <w:rPr>
-          <w:rFonts w:ascii="Arial" w:hAnsi="Arial" w:cs="Arial"/>
-        </w:rPr>
-        <w:t>{r5</w:t>
-      </w:r>
-      <w:r>
-        <w:rPr>
-          <w:rFonts w:ascii="Arial" w:hAnsi="Arial" w:cs="Arial"/>
-        </w:rPr>
-        <w:t>.1</w:t>
-      </w:r>
-      <w:r>
-        <w:rPr>
-          <w:rFonts w:ascii="Arial" w:hAnsi="Arial" w:cs="Arial"/>
-        </w:rPr>
-        <w:t>}</w:t>
-      </w:r>
-    </w:p>
-    <w:p>
-      <w:pPr>
-        <w:pStyle w:val="Textoindependiente"/>
-        <w:spacing w:line="292" w:lineRule="auto"/>
-        <w:ind w:left="116" w:right="103"/>
-        <w:jc w:val="both"/>
-        <w:rPr>
-          <w:rFonts w:ascii="Arial" w:hAnsi="Arial" w:cs="Arial"/>
-        </w:rPr>
-      </w:pPr>
-    </w:p>
-    <w:p>
-      <w:pPr>
-        <w:pStyle w:val="Textoindependiente"/>
-        <w:spacing w:line="292" w:lineRule="auto"/>
-        <w:ind w:left="116" w:right="103"/>
-        <w:jc w:val="both"/>
-        <w:rPr>
-          <w:rFonts w:ascii="Arial" w:hAnsi="Arial" w:cs="Arial"/>
-        </w:rPr>
-      </w:pPr>
-      <w:r>
-        <w:rPr>
-          <w:rFonts w:ascii="Arial" w:hAnsi="Arial" w:cs="Arial"/>
-        </w:rPr>
-        <w:t>{t6</w:t>
-      </w:r>
-      <w:r>
-        <w:rPr>
-          <w:rFonts w:ascii="Arial" w:hAnsi="Arial" w:cs="Arial"/>
-        </w:rPr>
-        <w:t>.1</w:t>
-      </w:r>
-      <w:r>
-        <w:rPr>
-          <w:rFonts w:ascii="Arial" w:hAnsi="Arial" w:cs="Arial"/>
-        </w:rPr>
-        <w:t>}</w:t>
-      </w:r>
-    </w:p>
-    <w:p>
-      <w:pPr>
-        <w:pStyle w:val="Textoindependiente"/>
-        <w:spacing w:line="292" w:lineRule="auto"/>
-        <w:ind w:left="116" w:right="103"/>
-        <w:jc w:val="both"/>
-        <w:rPr>
-          <w:rFonts w:ascii="Arial" w:hAnsi="Arial" w:cs="Arial"/>
-        </w:rPr>
-      </w:pPr>
-      <w:r>
-        <w:rPr>
-          <w:rFonts w:ascii="Arial" w:hAnsi="Arial" w:cs="Arial"/>
-        </w:rPr>
-        <w:t>{r6</w:t>
-      </w:r>
-      <w:r>
-        <w:rPr>
-          <w:rFonts w:ascii="Arial" w:hAnsi="Arial" w:cs="Arial"/>
-        </w:rPr>
-        <w:t>.1</w:t>
-      </w:r>
-      <w:r>
-        <w:rPr>
-          <w:rFonts w:ascii="Arial" w:hAnsi="Arial" w:cs="Arial"/>
-        </w:rPr>
-        <w:t>}</w:t>
-      </w:r>
-    </w:p>
-    <w:p>
-      <w:pPr>
-        <w:pStyle w:val="Textoindependiente"/>
-        <w:spacing w:line="292" w:lineRule="auto"/>
-        <w:ind w:left="116" w:right="103"/>
-        <w:jc w:val="both"/>
-        <w:rPr>
-          <w:rFonts w:ascii="Arial" w:hAnsi="Arial" w:cs="Arial"/>
-        </w:rPr>
-      </w:pPr>
-    </w:p>
-    <w:p>
-      <w:pPr>
-        <w:pStyle w:val="Textoindependiente"/>
-        <w:spacing w:line="292" w:lineRule="auto"/>
-        <w:ind w:left="116" w:right="103"/>
-        <w:jc w:val="both"/>
-        <w:rPr>
-          <w:rFonts w:ascii="Arial" w:hAnsi="Arial" w:cs="Arial"/>
-        </w:rPr>
-      </w:pPr>
-      <w:r>
-        <w:rPr>
-          <w:rFonts w:ascii="Arial" w:hAnsi="Arial" w:cs="Arial"/>
-        </w:rPr>
-        <w:t>{t7</w:t>
-      </w:r>
-      <w:r>
-        <w:rPr>
-          <w:rFonts w:ascii="Arial" w:hAnsi="Arial" w:cs="Arial"/>
-        </w:rPr>
-        <w:t>.1</w:t>
-      </w:r>
-      <w:r>
-        <w:rPr>
-          <w:rFonts w:ascii="Arial" w:hAnsi="Arial" w:cs="Arial"/>
-        </w:rPr>
-        <w:t>}</w:t>
-      </w:r>
-    </w:p>
-    <w:p>
-      <w:pPr>
-        <w:pStyle w:val="Textoindependiente"/>
-        <w:spacing w:line="292" w:lineRule="auto"/>
-        <w:ind w:left="116" w:right="103"/>
-        <w:jc w:val="both"/>
-        <w:rPr>
-          <w:rFonts w:ascii="Arial" w:hAnsi="Arial" w:cs="Arial"/>
-        </w:rPr>
-      </w:pPr>
-      <w:r>
-        <w:rPr>
-          <w:rFonts w:ascii="Arial" w:hAnsi="Arial" w:cs="Arial"/>
-        </w:rPr>
-        <w:t>{r7</w:t>
-      </w:r>
-      <w:r>
-        <w:rPr>
-          <w:rFonts w:ascii="Arial" w:hAnsi="Arial" w:cs="Arial"/>
-        </w:rPr>
-        <w:t>.1</w:t>
-      </w:r>
-      <w:r>
-        <w:rPr>
-          <w:rFonts w:ascii="Arial" w:hAnsi="Arial" w:cs="Arial"/>
-        </w:rPr>
-        <w:t>}</w:t>
+      <w:r>
+        <w:rPr>
+          <w:rFonts w:ascii="Arial" w:hAnsi="Arial" w:cs="Arial"/>
+        </w:rPr>
+        <w:t>.</w:t>
+      </w:r>
+    </w:p>
+    <w:p>
+      <w:pPr>
+        <w:pStyle w:val="Textoindependiente"/>
+        <w:spacing w:line="292" w:lineRule="auto"/>
+        <w:ind w:left="116" w:right="103"/>
+        <w:jc w:val="both"/>
+        <w:rPr>
+          <w:rFonts w:ascii="Arial" w:hAnsi="Arial" w:cs="Arial"/>
+        </w:rPr>
+      </w:pPr>
+    </w:p>
+    <w:p>
+      <w:pPr>
+        <w:pStyle w:val="Textoindependiente"/>
+        <w:spacing w:line="292" w:lineRule="auto"/>
+        <w:ind w:left="116" w:right="103"/>
+        <w:jc w:val="both"/>
+        <w:rPr>
+          <w:rFonts w:ascii="Arial" w:hAnsi="Arial" w:cs="Arial"/>
+        </w:rPr>
+      </w:pPr>
+      <w:r>
+        <w:rPr>
+          <w:rFonts w:ascii="Arial" w:hAnsi="Arial" w:cs="Arial"/>
+        </w:rPr>
+        <w:t>{t</w:t>
+      </w:r>
+      <w:r>
+        <w:rPr>
+          <w:rFonts w:ascii="Arial" w:hAnsi="Arial" w:cs="Arial"/>
+        </w:rPr>
+        <w:t>1</w:t>
+      </w:r>
+      <w:r>
+        <w:rPr>
+          <w:rFonts w:ascii="Arial" w:hAnsi="Arial" w:cs="Arial"/>
+        </w:rPr>
+        <w:t>.</w:t>
+      </w:r>
+      <w:r>
+        <w:rPr>
+          <w:rFonts w:ascii="Arial" w:hAnsi="Arial" w:cs="Arial"/>
+        </w:rPr>
+        <w:t>2</w:t>
+      </w:r>
+      <w:r>
+        <w:rPr>
+          <w:rFonts w:ascii="Arial" w:hAnsi="Arial" w:cs="Arial"/>
+        </w:rPr>
+        <w:t>}</w:t>
+      </w:r>
+    </w:p>
+    <w:p>
+      <w:pPr>
+        <w:pStyle w:val="Textoindependiente"/>
+        <w:spacing w:line="292" w:lineRule="auto"/>
+        <w:ind w:left="116" w:right="103"/>
+        <w:jc w:val="both"/>
+        <w:rPr>
+          <w:rFonts w:ascii="Arial" w:hAnsi="Arial" w:cs="Arial"/>
+        </w:rPr>
+      </w:pPr>
+      <w:r>
+        <w:rPr>
+          <w:rFonts w:ascii="Arial" w:hAnsi="Arial" w:cs="Arial"/>
+        </w:rPr>
+        <w:t>{r</w:t>
+      </w:r>
+      <w:r>
+        <w:rPr>
+          <w:rFonts w:ascii="Arial" w:hAnsi="Arial" w:cs="Arial"/>
+        </w:rPr>
+        <w:t>1</w:t>
+      </w:r>
+      <w:r>
+        <w:rPr>
+          <w:rFonts w:ascii="Arial" w:hAnsi="Arial" w:cs="Arial"/>
+        </w:rPr>
+        <w:t>.</w:t>
+      </w:r>
+      <w:r>
+        <w:rPr>
+          <w:rFonts w:ascii="Arial" w:hAnsi="Arial" w:cs="Arial"/>
+        </w:rPr>
+        <w:t>2</w:t>
+      </w:r>
+      <w:r>
+        <w:rPr>
+          <w:rFonts w:ascii="Arial" w:hAnsi="Arial" w:cs="Arial"/>
+        </w:rPr>
+        <w:t>}</w:t>
+      </w:r>
+      <w:r>
+        <w:rPr>
+          <w:rFonts w:ascii="Arial" w:hAnsi="Arial" w:cs="Arial"/>
+        </w:rPr>
+        <w:t>.</w:t>
+      </w:r>
+    </w:p>
+    <w:p>
+      <w:pPr>
+        <w:pStyle w:val="Textoindependiente"/>
+        <w:spacing w:line="292" w:lineRule="auto"/>
+        <w:ind w:left="116" w:right="103"/>
+        <w:jc w:val="both"/>
+        <w:rPr>
+          <w:rFonts w:ascii="Arial" w:hAnsi="Arial" w:cs="Arial"/>
+        </w:rPr>
+      </w:pPr>
+    </w:p>
+    <w:p>
+      <w:pPr>
+        <w:pStyle w:val="Textoindependiente"/>
+        <w:spacing w:line="292" w:lineRule="auto"/>
+        <w:ind w:left="116" w:right="103"/>
+        <w:jc w:val="both"/>
+        <w:rPr>
+          <w:rFonts w:ascii="Arial" w:hAnsi="Arial" w:cs="Arial"/>
+        </w:rPr>
+      </w:pPr>
+      <w:r>
+        <w:rPr>
+          <w:rFonts w:ascii="Arial" w:hAnsi="Arial" w:cs="Arial"/>
+        </w:rPr>
+        <w:t>{t</w:t>
+      </w:r>
+      <w:r>
+        <w:rPr>
+          <w:rFonts w:ascii="Arial" w:hAnsi="Arial" w:cs="Arial"/>
+        </w:rPr>
+        <w:t>1</w:t>
+      </w:r>
+      <w:r>
+        <w:rPr>
+          <w:rFonts w:ascii="Arial" w:hAnsi="Arial" w:cs="Arial"/>
+        </w:rPr>
+        <w:t>.</w:t>
+      </w:r>
+      <w:r>
+        <w:rPr>
+          <w:rFonts w:ascii="Arial" w:hAnsi="Arial" w:cs="Arial"/>
+        </w:rPr>
+        <w:t>3</w:t>
+      </w:r>
+      <w:r>
+        <w:rPr>
+          <w:rFonts w:ascii="Arial" w:hAnsi="Arial" w:cs="Arial"/>
+        </w:rPr>
+        <w:t>}</w:t>
+      </w:r>
+    </w:p>
+    <w:p>
+      <w:pPr>
+        <w:pStyle w:val="Textoindependiente"/>
+        <w:spacing w:line="292" w:lineRule="auto"/>
+        <w:ind w:left="116" w:right="103"/>
+        <w:jc w:val="both"/>
+        <w:rPr>
+          <w:rFonts w:ascii="Arial" w:hAnsi="Arial" w:cs="Arial"/>
+        </w:rPr>
+      </w:pPr>
+      <w:r>
+        <w:rPr>
+          <w:rFonts w:ascii="Arial" w:hAnsi="Arial" w:cs="Arial"/>
+        </w:rPr>
+        <w:t>{r</w:t>
+      </w:r>
+      <w:r>
+        <w:rPr>
+          <w:rFonts w:ascii="Arial" w:hAnsi="Arial" w:cs="Arial"/>
+        </w:rPr>
+        <w:t>1</w:t>
+      </w:r>
+      <w:r>
+        <w:rPr>
+          <w:rFonts w:ascii="Arial" w:hAnsi="Arial" w:cs="Arial"/>
+        </w:rPr>
+        <w:t>.</w:t>
+      </w:r>
+      <w:r>
+        <w:rPr>
+          <w:rFonts w:ascii="Arial" w:hAnsi="Arial" w:cs="Arial"/>
+        </w:rPr>
+        <w:t>3</w:t>
+      </w:r>
+      <w:r>
+        <w:rPr>
+          <w:rFonts w:ascii="Arial" w:hAnsi="Arial" w:cs="Arial"/>
+        </w:rPr>
+        <w:t>}</w:t>
+      </w:r>
+      <w:r>
+        <w:rPr>
+          <w:rFonts w:ascii="Arial" w:hAnsi="Arial" w:cs="Arial"/>
+        </w:rPr>
+        <w:t>.</w:t>
+      </w:r>
+    </w:p>
+    <w:p>
+      <w:pPr>
+        <w:pStyle w:val="Textoindependiente"/>
+        <w:spacing w:line="292" w:lineRule="auto"/>
+        <w:ind w:left="116" w:right="103"/>
+        <w:jc w:val="both"/>
+        <w:rPr>
+          <w:rFonts w:ascii="Arial" w:hAnsi="Arial" w:cs="Arial"/>
+        </w:rPr>
+      </w:pPr>
+    </w:p>
+    <w:p>
+      <w:pPr>
+        <w:pStyle w:val="Textoindependiente"/>
+        <w:spacing w:line="292" w:lineRule="auto"/>
+        <w:ind w:left="116" w:right="103"/>
+        <w:jc w:val="both"/>
+        <w:rPr>
+          <w:rFonts w:ascii="Arial" w:hAnsi="Arial" w:cs="Arial"/>
+        </w:rPr>
+      </w:pPr>
+      <w:r>
+        <w:rPr>
+          <w:rFonts w:ascii="Arial" w:hAnsi="Arial" w:cs="Arial"/>
+        </w:rPr>
+        <w:t>{t</w:t>
+      </w:r>
+      <w:r>
+        <w:rPr>
+          <w:rFonts w:ascii="Arial" w:hAnsi="Arial" w:cs="Arial"/>
+        </w:rPr>
+        <w:t>1</w:t>
+      </w:r>
+      <w:r>
+        <w:rPr>
+          <w:rFonts w:ascii="Arial" w:hAnsi="Arial" w:cs="Arial"/>
+        </w:rPr>
+        <w:t>.</w:t>
+      </w:r>
+      <w:r>
+        <w:rPr>
+          <w:rFonts w:ascii="Arial" w:hAnsi="Arial" w:cs="Arial"/>
+        </w:rPr>
+        <w:t>4</w:t>
+      </w:r>
+      <w:r>
+        <w:rPr>
+          <w:rFonts w:ascii="Arial" w:hAnsi="Arial" w:cs="Arial"/>
+        </w:rPr>
+        <w:t>}</w:t>
+      </w:r>
+    </w:p>
+    <w:p>
+      <w:pPr>
+        <w:pStyle w:val="Textoindependiente"/>
+        <w:spacing w:line="292" w:lineRule="auto"/>
+        <w:ind w:left="116" w:right="103"/>
+        <w:jc w:val="both"/>
+        <w:rPr>
+          <w:rFonts w:ascii="Arial" w:hAnsi="Arial" w:cs="Arial"/>
+        </w:rPr>
+      </w:pPr>
+      <w:r>
+        <w:rPr>
+          <w:rFonts w:ascii="Arial" w:hAnsi="Arial" w:cs="Arial"/>
+        </w:rPr>
+        <w:t>{r</w:t>
+      </w:r>
+      <w:r>
+        <w:rPr>
+          <w:rFonts w:ascii="Arial" w:hAnsi="Arial" w:cs="Arial"/>
+        </w:rPr>
+        <w:t>1</w:t>
+      </w:r>
+      <w:r>
+        <w:rPr>
+          <w:rFonts w:ascii="Arial" w:hAnsi="Arial" w:cs="Arial"/>
+        </w:rPr>
+        <w:t>.</w:t>
+      </w:r>
+      <w:r>
+        <w:rPr>
+          <w:rFonts w:ascii="Arial" w:hAnsi="Arial" w:cs="Arial"/>
+        </w:rPr>
+        <w:t>4</w:t>
+      </w:r>
+      <w:r>
+        <w:rPr>
+          <w:rFonts w:ascii="Arial" w:hAnsi="Arial" w:cs="Arial"/>
+        </w:rPr>
+        <w:t>}</w:t>
+      </w:r>
+      <w:r>
+        <w:rPr>
+          <w:rFonts w:ascii="Arial" w:hAnsi="Arial" w:cs="Arial"/>
+        </w:rPr>
+        <w:t>.</w:t>
+      </w:r>
+    </w:p>
+    <w:p>
+      <w:pPr>
+        <w:pStyle w:val="Textoindependiente"/>
+        <w:spacing w:line="292" w:lineRule="auto"/>
+        <w:ind w:left="116" w:right="103"/>
+        <w:jc w:val="both"/>
+        <w:rPr>
+          <w:rFonts w:ascii="Arial" w:hAnsi="Arial" w:cs="Arial"/>
+        </w:rPr>
+      </w:pPr>
+    </w:p>
+    <w:p>
+      <w:pPr>
+        <w:pStyle w:val="Textoindependiente"/>
+        <w:spacing w:line="292" w:lineRule="auto"/>
+        <w:ind w:left="116" w:right="103"/>
+        <w:jc w:val="both"/>
+        <w:rPr>
+          <w:rFonts w:ascii="Arial" w:hAnsi="Arial" w:cs="Arial"/>
+        </w:rPr>
+      </w:pPr>
+      <w:r>
+        <w:rPr>
+          <w:rFonts w:ascii="Arial" w:hAnsi="Arial" w:cs="Arial"/>
+        </w:rPr>
+        <w:t>{t</w:t>
+      </w:r>
+      <w:r>
+        <w:rPr>
+          <w:rFonts w:ascii="Arial" w:hAnsi="Arial" w:cs="Arial"/>
+        </w:rPr>
+        <w:t>1</w:t>
+      </w:r>
+      <w:r>
+        <w:rPr>
+          <w:rFonts w:ascii="Arial" w:hAnsi="Arial" w:cs="Arial"/>
+        </w:rPr>
+        <w:t>.</w:t>
+      </w:r>
+      <w:r>
+        <w:rPr>
+          <w:rFonts w:ascii="Arial" w:hAnsi="Arial" w:cs="Arial"/>
+        </w:rPr>
+        <w:t>5</w:t>
+      </w:r>
+      <w:r>
+        <w:rPr>
+          <w:rFonts w:ascii="Arial" w:hAnsi="Arial" w:cs="Arial"/>
+        </w:rPr>
+        <w:t>}</w:t>
+      </w:r>
+    </w:p>
+    <w:p>
+      <w:pPr>
+        <w:pStyle w:val="Textoindependiente"/>
+        <w:spacing w:line="292" w:lineRule="auto"/>
+        <w:ind w:left="116" w:right="103"/>
+        <w:jc w:val="both"/>
+        <w:rPr>
+          <w:rFonts w:ascii="Arial" w:hAnsi="Arial" w:cs="Arial"/>
+        </w:rPr>
+      </w:pPr>
+      <w:r>
+        <w:rPr>
+          <w:rFonts w:ascii="Arial" w:hAnsi="Arial" w:cs="Arial"/>
+        </w:rPr>
+        <w:t>{r</w:t>
+      </w:r>
+      <w:r>
+        <w:rPr>
+          <w:rFonts w:ascii="Arial" w:hAnsi="Arial" w:cs="Arial"/>
+        </w:rPr>
+        <w:t>1</w:t>
+      </w:r>
+      <w:r>
+        <w:rPr>
+          <w:rFonts w:ascii="Arial" w:hAnsi="Arial" w:cs="Arial"/>
+        </w:rPr>
+        <w:t>.</w:t>
+      </w:r>
+      <w:r>
+        <w:rPr>
+          <w:rFonts w:ascii="Arial" w:hAnsi="Arial" w:cs="Arial"/>
+        </w:rPr>
+        <w:t>5</w:t>
+      </w:r>
+      <w:r>
+        <w:rPr>
+          <w:rFonts w:ascii="Arial" w:hAnsi="Arial" w:cs="Arial"/>
+        </w:rPr>
+        <w:t>}</w:t>
+      </w:r>
+      <w:r>
+        <w:rPr>
+          <w:rFonts w:ascii="Arial" w:hAnsi="Arial" w:cs="Arial"/>
+        </w:rPr>
+        <w:t>.</w:t>
+      </w:r>
+    </w:p>
+    <w:p>
+      <w:pPr>
+        <w:pStyle w:val="Textoindependiente"/>
+        <w:spacing w:line="292" w:lineRule="auto"/>
+        <w:ind w:left="116" w:right="103"/>
+        <w:jc w:val="both"/>
+        <w:rPr>
+          <w:rFonts w:ascii="Arial" w:hAnsi="Arial" w:cs="Arial"/>
+        </w:rPr>
+      </w:pPr>
+    </w:p>
+    <w:p>
+      <w:pPr>
+        <w:pStyle w:val="Textoindependiente"/>
+        <w:spacing w:line="292" w:lineRule="auto"/>
+        <w:ind w:left="116" w:right="103"/>
+        <w:jc w:val="both"/>
+        <w:rPr>
+          <w:rFonts w:ascii="Arial" w:hAnsi="Arial" w:cs="Arial"/>
+        </w:rPr>
+      </w:pPr>
+      <w:r>
+        <w:rPr>
+          <w:rFonts w:ascii="Arial" w:hAnsi="Arial" w:cs="Arial"/>
+        </w:rPr>
+        <w:t>{t</w:t>
+      </w:r>
+      <w:r>
+        <w:rPr>
+          <w:rFonts w:ascii="Arial" w:hAnsi="Arial" w:cs="Arial"/>
+        </w:rPr>
+        <w:t>1</w:t>
+      </w:r>
+      <w:r>
+        <w:rPr>
+          <w:rFonts w:ascii="Arial" w:hAnsi="Arial" w:cs="Arial"/>
+        </w:rPr>
+        <w:t>.</w:t>
+      </w:r>
+      <w:r>
+        <w:rPr>
+          <w:rFonts w:ascii="Arial" w:hAnsi="Arial" w:cs="Arial"/>
+        </w:rPr>
+        <w:t>6</w:t>
+      </w:r>
+      <w:r>
+        <w:rPr>
+          <w:rFonts w:ascii="Arial" w:hAnsi="Arial" w:cs="Arial"/>
+        </w:rPr>
+        <w:t>}</w:t>
+      </w:r>
+    </w:p>
+    <w:p>
+      <w:pPr>
+        <w:pStyle w:val="Textoindependiente"/>
+        <w:spacing w:line="292" w:lineRule="auto"/>
+        <w:ind w:left="116" w:right="103"/>
+        <w:jc w:val="both"/>
+        <w:rPr>
+          <w:rFonts w:ascii="Arial" w:hAnsi="Arial" w:cs="Arial"/>
+        </w:rPr>
+      </w:pPr>
+      <w:r>
+        <w:rPr>
+          <w:rFonts w:ascii="Arial" w:hAnsi="Arial" w:cs="Arial"/>
+        </w:rPr>
+        <w:t>{r</w:t>
+      </w:r>
+      <w:r>
+        <w:rPr>
+          <w:rFonts w:ascii="Arial" w:hAnsi="Arial" w:cs="Arial"/>
+        </w:rPr>
+        <w:t>1</w:t>
+      </w:r>
+      <w:r>
+        <w:rPr>
+          <w:rFonts w:ascii="Arial" w:hAnsi="Arial" w:cs="Arial"/>
+        </w:rPr>
+        <w:t>.</w:t>
+      </w:r>
+      <w:r>
+        <w:rPr>
+          <w:rFonts w:ascii="Arial" w:hAnsi="Arial" w:cs="Arial"/>
+        </w:rPr>
+        <w:t>6</w:t>
+      </w:r>
+      <w:r>
+        <w:rPr>
+          <w:rFonts w:ascii="Arial" w:hAnsi="Arial" w:cs="Arial"/>
+        </w:rPr>
+        <w:t>}</w:t>
+      </w:r>
+      <w:r>
+        <w:rPr>
+          <w:rFonts w:ascii="Arial" w:hAnsi="Arial" w:cs="Arial"/>
+        </w:rPr>
+        <w:t>.</w:t>
+      </w:r>
+    </w:p>
+    <w:p>
+      <w:pPr>
+        <w:pStyle w:val="Textoindependiente"/>
+        <w:spacing w:line="292" w:lineRule="auto"/>
+        <w:ind w:left="116" w:right="103"/>
+        <w:jc w:val="both"/>
+        <w:rPr>
+          <w:rFonts w:ascii="Arial" w:hAnsi="Arial" w:cs="Arial"/>
+        </w:rPr>
+      </w:pPr>
+    </w:p>
+    <w:p>
+      <w:pPr>
+        <w:pStyle w:val="Textoindependiente"/>
+        <w:spacing w:line="292" w:lineRule="auto"/>
+        <w:ind w:left="116" w:right="103"/>
+        <w:jc w:val="both"/>
+        <w:rPr>
+          <w:rFonts w:ascii="Arial" w:hAnsi="Arial" w:cs="Arial"/>
+        </w:rPr>
+      </w:pPr>
+      <w:r>
+        <w:rPr>
+          <w:rFonts w:ascii="Arial" w:hAnsi="Arial" w:cs="Arial"/>
+        </w:rPr>
+        <w:t>{t</w:t>
+      </w:r>
+      <w:r>
+        <w:rPr>
+          <w:rFonts w:ascii="Arial" w:hAnsi="Arial" w:cs="Arial"/>
+        </w:rPr>
+        <w:t>1</w:t>
+      </w:r>
+      <w:r>
+        <w:rPr>
+          <w:rFonts w:ascii="Arial" w:hAnsi="Arial" w:cs="Arial"/>
+        </w:rPr>
+        <w:t>.</w:t>
+      </w:r>
+      <w:r>
+        <w:rPr>
+          <w:rFonts w:ascii="Arial" w:hAnsi="Arial" w:cs="Arial"/>
+        </w:rPr>
+        <w:t>7</w:t>
+      </w:r>
+      <w:r>
+        <w:rPr>
+          <w:rFonts w:ascii="Arial" w:hAnsi="Arial" w:cs="Arial"/>
+        </w:rPr>
+        <w:t>}</w:t>
+      </w:r>
+    </w:p>
+    <w:p>
+      <w:pPr>
+        <w:pStyle w:val="Textoindependiente"/>
+        <w:spacing w:line="292" w:lineRule="auto"/>
+        <w:ind w:left="116" w:right="103"/>
+        <w:jc w:val="both"/>
+        <w:rPr>
+          <w:rFonts w:ascii="Arial" w:hAnsi="Arial" w:cs="Arial"/>
+        </w:rPr>
+      </w:pPr>
+      <w:r>
+        <w:rPr>
+          <w:rFonts w:ascii="Arial" w:hAnsi="Arial" w:cs="Arial"/>
+        </w:rPr>
+        <w:t>{r</w:t>
+      </w:r>
+      <w:r>
+        <w:rPr>
+          <w:rFonts w:ascii="Arial" w:hAnsi="Arial" w:cs="Arial"/>
+        </w:rPr>
+        <w:t>1</w:t>
+      </w:r>
+      <w:r>
+        <w:rPr>
+          <w:rFonts w:ascii="Arial" w:hAnsi="Arial" w:cs="Arial"/>
+        </w:rPr>
+        <w:t>.</w:t>
+      </w:r>
+      <w:r>
+        <w:rPr>
+          <w:rFonts w:ascii="Arial" w:hAnsi="Arial" w:cs="Arial"/>
+        </w:rPr>
+        <w:t>7</w:t>
+      </w:r>
+      <w:r>
+        <w:rPr>
+          <w:rFonts w:ascii="Arial" w:hAnsi="Arial" w:cs="Arial"/>
+        </w:rPr>
+        <w:t>}</w:t>
+      </w:r>
+      <w:r>
+        <w:rPr>
+          <w:rFonts w:ascii="Arial" w:hAnsi="Arial" w:cs="Arial"/>
+        </w:rPr>
+        <w:t>.</w:t>
       </w:r>
     </w:p>
     <w:p>
@@ -1161,48 +1415,78 @@
           <w:rFonts w:ascii="Arial" w:hAnsi="Arial" w:cs="Arial"/>
         </w:rPr>
         <w:lastRenderedPageBreak/>
-        <w:t>{t8</w:t>
-      </w:r>
-      <w:r>
-        <w:rPr>
-          <w:rFonts w:ascii="Arial" w:hAnsi="Arial" w:cs="Arial"/>
-        </w:rPr>
-        <w:t>.1</w:t>
-      </w:r>
-      <w:r>
-        <w:rPr>
-          <w:rFonts w:ascii="Arial" w:hAnsi="Arial" w:cs="Arial"/>
-        </w:rPr>
-        <w:t>}</w:t>
-      </w:r>
-    </w:p>
-    <w:p>
-      <w:pPr>
-        <w:pStyle w:val="Textoindependiente"/>
-        <w:spacing w:line="292" w:lineRule="auto"/>
-        <w:ind w:left="116" w:right="103"/>
-        <w:jc w:val="both"/>
-        <w:rPr>
-          <w:rFonts w:ascii="Arial" w:hAnsi="Arial" w:cs="Arial"/>
-        </w:rPr>
-      </w:pPr>
-      <w:r>
-        <w:rPr>
-          <w:rFonts w:ascii="Arial" w:hAnsi="Arial" w:cs="Arial"/>
-        </w:rPr>
-        <w:t>{r8</w:t>
-      </w:r>
-      <w:r>
-        <w:rPr>
-          <w:rFonts w:ascii="Arial" w:hAnsi="Arial" w:cs="Arial"/>
-        </w:rPr>
-        <w:t>.1</w:t>
-      </w:r>
-      <w:r>
-        <w:rPr>
-          <w:rFonts w:ascii="Arial" w:hAnsi="Arial" w:cs="Arial"/>
-        </w:rPr>
-        <w:t>}</w:t>
+        <w:t>{t</w:t>
+      </w:r>
+      <w:r>
+        <w:rPr>
+          <w:rFonts w:ascii="Arial" w:hAnsi="Arial" w:cs="Arial"/>
+        </w:rPr>
+        <w:t>1</w:t>
+      </w:r>
+      <w:r>
+        <w:rPr>
+          <w:rFonts w:ascii="Arial" w:hAnsi="Arial" w:cs="Arial"/>
+        </w:rPr>
+        <w:t>.</w:t>
+      </w:r>
+      <w:r>
+        <w:rPr>
+          <w:rFonts w:ascii="Arial" w:hAnsi="Arial" w:cs="Arial"/>
+        </w:rPr>
+        <w:t>8</w:t>
+      </w:r>
+      <w:r>
+        <w:rPr>
+          <w:rFonts w:ascii="Arial" w:hAnsi="Arial" w:cs="Arial"/>
+        </w:rPr>
+        <w:t>}</w:t>
+      </w:r>
+    </w:p>
+    <w:p>
+      <w:pPr>
+        <w:pStyle w:val="Textoindependiente"/>
+        <w:spacing w:line="292" w:lineRule="auto"/>
+        <w:ind w:left="116" w:right="103"/>
+        <w:jc w:val="both"/>
+        <w:rPr>
+          <w:rFonts w:ascii="Arial" w:hAnsi="Arial" w:cs="Arial"/>
+        </w:rPr>
+      </w:pPr>
+      <w:r>
+        <w:rPr>
+          <w:rFonts w:ascii="Arial" w:hAnsi="Arial" w:cs="Arial"/>
+        </w:rPr>
+        <w:t>{r</w:t>
+      </w:r>
+      <w:r>
+        <w:rPr>
+          <w:rFonts w:ascii="Arial" w:hAnsi="Arial" w:cs="Arial"/>
+        </w:rPr>
+        <w:t>1</w:t>
+      </w:r>
+      <w:r>
+        <w:rPr>
+          <w:rFonts w:ascii="Arial" w:hAnsi="Arial" w:cs="Arial"/>
+        </w:rPr>
+        <w:t>.</w:t>
+      </w:r>
+      <w:r>
+        <w:rPr>
+          <w:rFonts w:ascii="Arial" w:hAnsi="Arial" w:cs="Arial"/>
+        </w:rPr>
+        <w:t>8</w:t>
+      </w:r>
+      <w:r>
+        <w:rPr>
+          <w:rFonts w:ascii="Arial" w:hAnsi="Arial" w:cs="Arial"/>
+        </w:rPr>
+        <w:t>}</w:t>
+      </w:r>
+      <w:r>
+        <w:rPr>
+          <w:rFonts w:ascii="Arial" w:hAnsi="Arial" w:cs="Arial"/>
+        </w:rPr>
+        <w:t>.</w:t>
       </w:r>
     </w:p>
     <w:p>
@@ -1265,42 +1549,60 @@
         <w:rPr>
           <w:rFonts w:ascii="Arial" w:hAnsi="Arial" w:cs="Arial"/>
         </w:rPr>
-        <w:t>valoracion.1</w:t>
-      </w:r>
-      <w:r>
-        <w:rPr>
-          <w:rFonts w:ascii="Arial" w:hAnsi="Arial" w:cs="Arial"/>
-        </w:rPr>
-        <w:t>}</w:t>
-      </w:r>
-    </w:p>
-    <w:p>
-      <w:pPr>
-        <w:pStyle w:val="Textoindependiente"/>
-        <w:spacing w:line="292" w:lineRule="auto"/>
-        <w:ind w:left="116" w:right="103"/>
-        <w:jc w:val="both"/>
-        <w:rPr>
-          <w:rFonts w:ascii="Arial" w:hAnsi="Arial" w:cs="Arial"/>
-        </w:rPr>
-      </w:pPr>
-      <w:r>
-        <w:rPr>
-          <w:rFonts w:ascii="Arial" w:hAnsi="Arial" w:cs="Arial"/>
-        </w:rPr>
-        <w:t>{r9</w:t>
-      </w:r>
-      <w:r>
-        <w:rPr>
-          <w:rFonts w:ascii="Arial" w:hAnsi="Arial" w:cs="Arial"/>
-        </w:rPr>
-        <w:t>.1</w:t>
-      </w:r>
-      <w:r>
-        <w:rPr>
-          <w:rFonts w:ascii="Arial" w:hAnsi="Arial" w:cs="Arial"/>
-        </w:rPr>
-        <w:t>}</w:t>
+        <w:t>v1.1</w:t>
+      </w:r>
+      <w:r>
+        <w:rPr>
+          <w:rFonts w:ascii="Arial" w:hAnsi="Arial" w:cs="Arial"/>
+        </w:rPr>
+        <w:t>}</w:t>
+      </w:r>
+    </w:p>
+    <w:p>
+      <w:pPr>
+        <w:pStyle w:val="Textoindependiente"/>
+        <w:spacing w:line="292" w:lineRule="auto"/>
+        <w:ind w:left="116" w:right="103"/>
+        <w:jc w:val="both"/>
+        <w:rPr>
+          <w:rFonts w:ascii="Arial" w:hAnsi="Arial" w:cs="Arial"/>
+        </w:rPr>
+      </w:pPr>
+      <w:r>
+        <w:rPr>
+          <w:rFonts w:ascii="Arial" w:hAnsi="Arial" w:cs="Arial"/>
+        </w:rPr>
+        <w:t>{r</w:t>
+      </w:r>
+      <w:r>
+        <w:rPr>
+          <w:rFonts w:ascii="Arial" w:hAnsi="Arial" w:cs="Arial"/>
+        </w:rPr>
+        <w:t>1</w:t>
+      </w:r>
+      <w:r>
+        <w:rPr>
+          <w:rFonts w:ascii="Arial" w:hAnsi="Arial" w:cs="Arial"/>
+        </w:rPr>
+        <w:t>.</w:t>
+      </w:r>
+      <w:r>
+        <w:rPr>
+          <w:rFonts w:ascii="Arial" w:hAnsi="Arial" w:cs="Arial"/>
+        </w:rPr>
+        <w:t>9</w:t>
+      </w:r>
+      <w:r>
+        <w:rPr>
+          <w:rFonts w:ascii="Arial" w:hAnsi="Arial" w:cs="Arial"/>
+        </w:rPr>
+        <w:t>}</w:t>
+      </w:r>
+      <w:r>
+        <w:rPr>
+          <w:rFonts w:ascii="Arial" w:hAnsi="Arial" w:cs="Arial"/>
+        </w:rPr>
+        <w:t>.</w:t>
       </w:r>
     </w:p>
     <w:p>
@@ -1349,7 +1651,147 @@
         <w:rPr>
           <w:rFonts w:ascii="Arial" w:hAnsi="Arial" w:cs="Arial"/>
         </w:rPr>
-        <w:t>{t1</w:t>
+        <w:t>{t</w:t>
+      </w:r>
+      <w:r>
+        <w:rPr>
+          <w:rFonts w:ascii="Arial" w:hAnsi="Arial" w:cs="Arial"/>
+        </w:rPr>
+        <w:t>2</w:t>
+      </w:r>
+      <w:r>
+        <w:rPr>
+          <w:rFonts w:ascii="Arial" w:hAnsi="Arial" w:cs="Arial"/>
+        </w:rPr>
+        <w:t>.</w:t>
+      </w:r>
+      <w:r>
+        <w:rPr>
+          <w:rFonts w:ascii="Arial" w:hAnsi="Arial" w:cs="Arial"/>
+        </w:rPr>
+        <w:t>1</w:t>
+      </w:r>
+      <w:r>
+        <w:rPr>
+          <w:rFonts w:ascii="Arial" w:hAnsi="Arial" w:cs="Arial"/>
+        </w:rPr>
+        <w:t>}</w:t>
+      </w:r>
+    </w:p>
+    <w:p>
+      <w:pPr>
+        <w:pStyle w:val="Textoindependiente"/>
+        <w:spacing w:line="292" w:lineRule="auto"/>
+        <w:ind w:left="116" w:right="103"/>
+        <w:jc w:val="both"/>
+        <w:rPr>
+          <w:rFonts w:ascii="Arial" w:hAnsi="Arial" w:cs="Arial"/>
+        </w:rPr>
+      </w:pPr>
+      <w:r>
+        <w:rPr>
+          <w:rFonts w:ascii="Arial" w:hAnsi="Arial" w:cs="Arial"/>
+        </w:rPr>
+        <w:t>{r</w:t>
+      </w:r>
+      <w:r>
+        <w:rPr>
+          <w:rFonts w:ascii="Arial" w:hAnsi="Arial" w:cs="Arial"/>
+        </w:rPr>
+        <w:t>2</w:t>
+      </w:r>
+      <w:r>
+        <w:rPr>
+          <w:rFonts w:ascii="Arial" w:hAnsi="Arial" w:cs="Arial"/>
+        </w:rPr>
+        <w:t>.</w:t>
+      </w:r>
+      <w:r>
+        <w:rPr>
+          <w:rFonts w:ascii="Arial" w:hAnsi="Arial" w:cs="Arial"/>
+        </w:rPr>
+        <w:t>1</w:t>
+      </w:r>
+      <w:r>
+        <w:rPr>
+          <w:rFonts w:ascii="Arial" w:hAnsi="Arial" w:cs="Arial"/>
+        </w:rPr>
+        <w:t>}</w:t>
+      </w:r>
+      <w:r>
+        <w:rPr>
+          <w:rFonts w:ascii="Arial" w:hAnsi="Arial" w:cs="Arial"/>
+        </w:rPr>
+        <w:t>.</w:t>
+      </w:r>
+    </w:p>
+    <w:p>
+      <w:pPr>
+        <w:pStyle w:val="Textoindependiente"/>
+        <w:spacing w:line="292" w:lineRule="auto"/>
+        <w:ind w:left="116" w:right="103"/>
+        <w:jc w:val="both"/>
+        <w:rPr>
+          <w:rFonts w:ascii="Arial" w:hAnsi="Arial" w:cs="Arial"/>
+        </w:rPr>
+      </w:pPr>
+    </w:p>
+    <w:p>
+      <w:pPr>
+        <w:pStyle w:val="Textoindependiente"/>
+        <w:spacing w:line="292" w:lineRule="auto"/>
+        <w:ind w:left="116" w:right="103"/>
+        <w:jc w:val="both"/>
+        <w:rPr>
+          <w:rFonts w:ascii="Arial" w:hAnsi="Arial" w:cs="Arial"/>
+        </w:rPr>
+      </w:pPr>
+      <w:r>
+        <w:rPr>
+          <w:rFonts w:ascii="Arial" w:hAnsi="Arial" w:cs="Arial"/>
+        </w:rPr>
+        <w:t>{t</w:t>
+      </w:r>
+      <w:r>
+        <w:rPr>
+          <w:rFonts w:ascii="Arial" w:hAnsi="Arial" w:cs="Arial"/>
+        </w:rPr>
+        <w:t>2</w:t>
+      </w:r>
+      <w:r>
+        <w:rPr>
+          <w:rFonts w:ascii="Arial" w:hAnsi="Arial" w:cs="Arial"/>
+        </w:rPr>
+        <w:t>.</w:t>
+      </w:r>
+      <w:r>
+        <w:rPr>
+          <w:rFonts w:ascii="Arial" w:hAnsi="Arial" w:cs="Arial"/>
+        </w:rPr>
+        <w:t>2</w:t>
+      </w:r>
+      <w:r>
+        <w:rPr>
+          <w:rFonts w:ascii="Arial" w:hAnsi="Arial" w:cs="Arial"/>
+        </w:rPr>
+        <w:t>}</w:t>
+      </w:r>
+    </w:p>
+    <w:p>
+      <w:pPr>
+        <w:pStyle w:val="Textoindependiente"/>
+        <w:spacing w:line="292" w:lineRule="auto"/>
+        <w:ind w:left="116" w:right="103"/>
+        <w:jc w:val="both"/>
+        <w:rPr>
+          <w:rFonts w:ascii="Arial" w:hAnsi="Arial" w:cs="Arial"/>
+        </w:rPr>
+      </w:pPr>
+      <w:r>
+        <w:rPr>
+          <w:rFonts w:ascii="Arial" w:hAnsi="Arial" w:cs="Arial"/>
+        </w:rPr>
+        <w:t>{r2</w:t>
       </w:r>
       <w:r>
         <w:rPr>
@@ -1363,506 +1805,605 @@
         </w:rPr>
         <w:t>}</w:t>
       </w:r>
-    </w:p>
-    <w:p>
-      <w:pPr>
-        <w:pStyle w:val="Textoindependiente"/>
-        <w:spacing w:line="292" w:lineRule="auto"/>
-        <w:ind w:left="116" w:right="103"/>
-        <w:jc w:val="both"/>
-        <w:rPr>
-          <w:rFonts w:ascii="Arial" w:hAnsi="Arial" w:cs="Arial"/>
-        </w:rPr>
-      </w:pPr>
-      <w:r>
-        <w:rPr>
-          <w:rFonts w:ascii="Arial" w:hAnsi="Arial" w:cs="Arial"/>
-        </w:rPr>
-        <w:t>{r1</w:t>
-      </w:r>
-      <w:r>
-        <w:rPr>
-          <w:rFonts w:ascii="Arial" w:hAnsi="Arial" w:cs="Arial"/>
-        </w:rPr>
-        <w:t>.2</w:t>
-      </w:r>
-      <w:r>
-        <w:rPr>
-          <w:rFonts w:ascii="Arial" w:hAnsi="Arial" w:cs="Arial"/>
-        </w:rPr>
-        <w:t>}</w:t>
-      </w:r>
-    </w:p>
-    <w:p>
-      <w:pPr>
-        <w:pStyle w:val="Textoindependiente"/>
-        <w:spacing w:line="292" w:lineRule="auto"/>
-        <w:ind w:left="116" w:right="103"/>
-        <w:jc w:val="both"/>
-        <w:rPr>
-          <w:rFonts w:ascii="Arial" w:hAnsi="Arial" w:cs="Arial"/>
-        </w:rPr>
-      </w:pPr>
-    </w:p>
-    <w:p>
-      <w:pPr>
-        <w:pStyle w:val="Textoindependiente"/>
-        <w:spacing w:line="292" w:lineRule="auto"/>
-        <w:ind w:left="116" w:right="103"/>
-        <w:jc w:val="both"/>
-        <w:rPr>
-          <w:rFonts w:ascii="Arial" w:hAnsi="Arial" w:cs="Arial"/>
-        </w:rPr>
-      </w:pPr>
-      <w:r>
-        <w:rPr>
-          <w:rFonts w:ascii="Arial" w:hAnsi="Arial" w:cs="Arial"/>
-        </w:rPr>
-        <w:t>{t2</w:t>
-      </w:r>
-      <w:r>
-        <w:rPr>
-          <w:rFonts w:ascii="Arial" w:hAnsi="Arial" w:cs="Arial"/>
-        </w:rPr>
-        <w:t>.2</w:t>
-      </w:r>
-      <w:r>
-        <w:rPr>
-          <w:rFonts w:ascii="Arial" w:hAnsi="Arial" w:cs="Arial"/>
-        </w:rPr>
-        <w:t>}</w:t>
-      </w:r>
-    </w:p>
-    <w:p>
-      <w:pPr>
-        <w:pStyle w:val="Textoindependiente"/>
-        <w:spacing w:line="292" w:lineRule="auto"/>
-        <w:ind w:left="116" w:right="103"/>
-        <w:jc w:val="both"/>
-        <w:rPr>
-          <w:rFonts w:ascii="Arial" w:hAnsi="Arial" w:cs="Arial"/>
-        </w:rPr>
-      </w:pPr>
-      <w:r>
-        <w:rPr>
-          <w:rFonts w:ascii="Arial" w:hAnsi="Arial" w:cs="Arial"/>
-        </w:rPr>
-        <w:t>{r2</w:t>
-      </w:r>
-      <w:r>
-        <w:rPr>
-          <w:rFonts w:ascii="Arial" w:hAnsi="Arial" w:cs="Arial"/>
-        </w:rPr>
-        <w:t>.2</w:t>
-      </w:r>
-      <w:r>
-        <w:rPr>
-          <w:rFonts w:ascii="Arial" w:hAnsi="Arial" w:cs="Arial"/>
-        </w:rPr>
-        <w:t>}</w:t>
-      </w:r>
-    </w:p>
-    <w:p>
-      <w:pPr>
-        <w:pStyle w:val="Textoindependiente"/>
-        <w:spacing w:line="292" w:lineRule="auto"/>
-        <w:ind w:left="116" w:right="103"/>
-        <w:jc w:val="both"/>
-        <w:rPr>
-          <w:rFonts w:ascii="Arial" w:hAnsi="Arial" w:cs="Arial"/>
-        </w:rPr>
-      </w:pPr>
-    </w:p>
-    <w:p>
-      <w:pPr>
-        <w:pStyle w:val="Textoindependiente"/>
-        <w:spacing w:line="292" w:lineRule="auto"/>
-        <w:ind w:left="116" w:right="103"/>
-        <w:jc w:val="both"/>
-        <w:rPr>
-          <w:rFonts w:ascii="Arial" w:hAnsi="Arial" w:cs="Arial"/>
-        </w:rPr>
-      </w:pPr>
-      <w:r>
-        <w:rPr>
-          <w:rFonts w:ascii="Arial" w:hAnsi="Arial" w:cs="Arial"/>
-        </w:rPr>
-        <w:t>{t3</w:t>
-      </w:r>
-      <w:r>
-        <w:rPr>
-          <w:rFonts w:ascii="Arial" w:hAnsi="Arial" w:cs="Arial"/>
-        </w:rPr>
-        <w:t>.2</w:t>
-      </w:r>
-      <w:r>
-        <w:rPr>
-          <w:rFonts w:ascii="Arial" w:hAnsi="Arial" w:cs="Arial"/>
-        </w:rPr>
-        <w:t>}</w:t>
-      </w:r>
-    </w:p>
-    <w:p>
-      <w:pPr>
-        <w:pStyle w:val="Textoindependiente"/>
-        <w:spacing w:line="292" w:lineRule="auto"/>
-        <w:ind w:left="116" w:right="103"/>
-        <w:jc w:val="both"/>
-        <w:rPr>
-          <w:rFonts w:ascii="Arial" w:hAnsi="Arial" w:cs="Arial"/>
-        </w:rPr>
-      </w:pPr>
-      <w:r>
-        <w:rPr>
-          <w:rFonts w:ascii="Arial" w:hAnsi="Arial" w:cs="Arial"/>
-        </w:rPr>
-        <w:t>{r3</w:t>
-      </w:r>
-      <w:r>
-        <w:rPr>
-          <w:rFonts w:ascii="Arial" w:hAnsi="Arial" w:cs="Arial"/>
-        </w:rPr>
-        <w:t>.2</w:t>
-      </w:r>
-      <w:r>
-        <w:rPr>
-          <w:rFonts w:ascii="Arial" w:hAnsi="Arial" w:cs="Arial"/>
-        </w:rPr>
-        <w:t>}</w:t>
-      </w:r>
-    </w:p>
-    <w:p>
-      <w:pPr>
-        <w:pStyle w:val="Textoindependiente"/>
-        <w:spacing w:line="292" w:lineRule="auto"/>
-        <w:ind w:left="116" w:right="103"/>
-        <w:jc w:val="both"/>
-        <w:rPr>
-          <w:rFonts w:ascii="Arial" w:hAnsi="Arial" w:cs="Arial"/>
-        </w:rPr>
-      </w:pPr>
-    </w:p>
-    <w:p>
-      <w:pPr>
-        <w:pStyle w:val="Textoindependiente"/>
-        <w:spacing w:line="292" w:lineRule="auto"/>
-        <w:ind w:left="116" w:right="103"/>
-        <w:jc w:val="both"/>
-        <w:rPr>
-          <w:rFonts w:ascii="Arial" w:hAnsi="Arial" w:cs="Arial"/>
-        </w:rPr>
-      </w:pPr>
-      <w:r>
-        <w:rPr>
-          <w:rFonts w:ascii="Arial" w:hAnsi="Arial" w:cs="Arial"/>
-        </w:rPr>
-        <w:t>{t4</w:t>
-      </w:r>
-      <w:r>
-        <w:rPr>
-          <w:rFonts w:ascii="Arial" w:hAnsi="Arial" w:cs="Arial"/>
-        </w:rPr>
-        <w:t>.2</w:t>
-      </w:r>
-      <w:r>
-        <w:rPr>
-          <w:rFonts w:ascii="Arial" w:hAnsi="Arial" w:cs="Arial"/>
-        </w:rPr>
-        <w:t>}</w:t>
-      </w:r>
-    </w:p>
-    <w:p>
-      <w:pPr>
-        <w:pStyle w:val="Textoindependiente"/>
-        <w:spacing w:line="292" w:lineRule="auto"/>
-        <w:ind w:left="116" w:right="103"/>
-        <w:jc w:val="both"/>
-        <w:rPr>
-          <w:rFonts w:ascii="Arial" w:hAnsi="Arial" w:cs="Arial"/>
-        </w:rPr>
-      </w:pPr>
-      <w:r>
-        <w:rPr>
-          <w:rFonts w:ascii="Arial" w:hAnsi="Arial" w:cs="Arial"/>
-        </w:rPr>
-        <w:t>{r4</w:t>
-      </w:r>
-      <w:r>
-        <w:rPr>
-          <w:rFonts w:ascii="Arial" w:hAnsi="Arial" w:cs="Arial"/>
-        </w:rPr>
-        <w:t>.2</w:t>
-      </w:r>
-      <w:r>
-        <w:rPr>
-          <w:rFonts w:ascii="Arial" w:hAnsi="Arial" w:cs="Arial"/>
-        </w:rPr>
-        <w:t>}</w:t>
-      </w:r>
-    </w:p>
-    <w:p>
-      <w:pPr>
-        <w:pStyle w:val="Textoindependiente"/>
-        <w:spacing w:line="292" w:lineRule="auto"/>
-        <w:ind w:left="116" w:right="103"/>
-        <w:jc w:val="both"/>
-        <w:rPr>
-          <w:rFonts w:ascii="Arial" w:hAnsi="Arial" w:cs="Arial"/>
-        </w:rPr>
-      </w:pPr>
-    </w:p>
-    <w:p>
-      <w:pPr>
-        <w:pStyle w:val="Textoindependiente"/>
-        <w:spacing w:line="292" w:lineRule="auto"/>
-        <w:ind w:left="116" w:right="103"/>
-        <w:jc w:val="both"/>
-        <w:rPr>
-          <w:rFonts w:ascii="Arial" w:hAnsi="Arial" w:cs="Arial"/>
-        </w:rPr>
-      </w:pPr>
-      <w:r>
-        <w:rPr>
-          <w:rFonts w:ascii="Arial" w:hAnsi="Arial" w:cs="Arial"/>
-        </w:rPr>
-        <w:t>{t5</w:t>
-      </w:r>
-      <w:r>
-        <w:rPr>
-          <w:rFonts w:ascii="Arial" w:hAnsi="Arial" w:cs="Arial"/>
-        </w:rPr>
-        <w:t>.2</w:t>
-      </w:r>
-      <w:r>
-        <w:rPr>
-          <w:rFonts w:ascii="Arial" w:hAnsi="Arial" w:cs="Arial"/>
-        </w:rPr>
-        <w:t>}</w:t>
-      </w:r>
-    </w:p>
-    <w:p>
-      <w:pPr>
-        <w:pStyle w:val="Textoindependiente"/>
-        <w:spacing w:line="292" w:lineRule="auto"/>
-        <w:ind w:left="116" w:right="103"/>
-        <w:jc w:val="both"/>
-        <w:rPr>
-          <w:rFonts w:ascii="Arial" w:hAnsi="Arial" w:cs="Arial"/>
-        </w:rPr>
-      </w:pPr>
-      <w:r>
-        <w:rPr>
-          <w:rFonts w:ascii="Arial" w:hAnsi="Arial" w:cs="Arial"/>
-        </w:rPr>
-        <w:t>{r5</w:t>
-      </w:r>
-      <w:r>
-        <w:rPr>
-          <w:rFonts w:ascii="Arial" w:hAnsi="Arial" w:cs="Arial"/>
-        </w:rPr>
-        <w:t>.2</w:t>
-      </w:r>
-      <w:r>
-        <w:rPr>
-          <w:rFonts w:ascii="Arial" w:hAnsi="Arial" w:cs="Arial"/>
-        </w:rPr>
-        <w:t>}</w:t>
-      </w:r>
-    </w:p>
-    <w:p>
-      <w:pPr>
-        <w:pStyle w:val="Textoindependiente"/>
-        <w:spacing w:line="292" w:lineRule="auto"/>
-        <w:ind w:left="116" w:right="103"/>
-        <w:jc w:val="both"/>
-        <w:rPr>
-          <w:rFonts w:ascii="Arial" w:hAnsi="Arial" w:cs="Arial"/>
-        </w:rPr>
-      </w:pPr>
-    </w:p>
-    <w:p>
-      <w:pPr>
-        <w:pStyle w:val="Textoindependiente"/>
-        <w:spacing w:line="292" w:lineRule="auto"/>
-        <w:ind w:left="116" w:right="103"/>
-        <w:jc w:val="both"/>
-        <w:rPr>
-          <w:rFonts w:ascii="Arial" w:hAnsi="Arial" w:cs="Arial"/>
-        </w:rPr>
-      </w:pPr>
-      <w:r>
-        <w:rPr>
-          <w:rFonts w:ascii="Arial" w:hAnsi="Arial" w:cs="Arial"/>
-        </w:rPr>
-        <w:t>{t6</w:t>
-      </w:r>
-      <w:r>
-        <w:rPr>
-          <w:rFonts w:ascii="Arial" w:hAnsi="Arial" w:cs="Arial"/>
-        </w:rPr>
-        <w:t>.2</w:t>
-      </w:r>
-      <w:r>
-        <w:rPr>
-          <w:rFonts w:ascii="Arial" w:hAnsi="Arial" w:cs="Arial"/>
-        </w:rPr>
-        <w:t>}</w:t>
-      </w:r>
-    </w:p>
-    <w:p>
-      <w:pPr>
-        <w:pStyle w:val="Textoindependiente"/>
-        <w:spacing w:line="292" w:lineRule="auto"/>
-        <w:ind w:left="116" w:right="103"/>
-        <w:jc w:val="both"/>
-        <w:rPr>
-          <w:rFonts w:ascii="Arial" w:hAnsi="Arial" w:cs="Arial"/>
-        </w:rPr>
-      </w:pPr>
-      <w:r>
-        <w:rPr>
-          <w:rFonts w:ascii="Arial" w:hAnsi="Arial" w:cs="Arial"/>
-        </w:rPr>
-        <w:t>{r6</w:t>
-      </w:r>
-      <w:r>
-        <w:rPr>
-          <w:rFonts w:ascii="Arial" w:hAnsi="Arial" w:cs="Arial"/>
-        </w:rPr>
-        <w:t>.2</w:t>
-      </w:r>
-      <w:r>
-        <w:rPr>
-          <w:rFonts w:ascii="Arial" w:hAnsi="Arial" w:cs="Arial"/>
-        </w:rPr>
-        <w:t>}</w:t>
-      </w:r>
-    </w:p>
-    <w:p>
-      <w:pPr>
-        <w:pStyle w:val="Textoindependiente"/>
-        <w:spacing w:line="292" w:lineRule="auto"/>
-        <w:ind w:left="116" w:right="103"/>
-        <w:jc w:val="both"/>
-        <w:rPr>
-          <w:rFonts w:ascii="Arial" w:hAnsi="Arial" w:cs="Arial"/>
-        </w:rPr>
-      </w:pPr>
-    </w:p>
-    <w:p>
-      <w:pPr>
-        <w:pStyle w:val="Textoindependiente"/>
-        <w:spacing w:line="292" w:lineRule="auto"/>
-        <w:ind w:left="116" w:right="103"/>
-        <w:jc w:val="both"/>
-        <w:rPr>
-          <w:rFonts w:ascii="Arial" w:hAnsi="Arial" w:cs="Arial"/>
-        </w:rPr>
-      </w:pPr>
-      <w:r>
-        <w:rPr>
-          <w:rFonts w:ascii="Arial" w:hAnsi="Arial" w:cs="Arial"/>
-        </w:rPr>
-        <w:t>{t7</w:t>
-      </w:r>
-      <w:r>
-        <w:rPr>
-          <w:rFonts w:ascii="Arial" w:hAnsi="Arial" w:cs="Arial"/>
-        </w:rPr>
-        <w:t>.2</w:t>
-      </w:r>
-      <w:r>
-        <w:rPr>
-          <w:rFonts w:ascii="Arial" w:hAnsi="Arial" w:cs="Arial"/>
-        </w:rPr>
-        <w:t>}</w:t>
-      </w:r>
-    </w:p>
-    <w:p>
-      <w:pPr>
-        <w:pStyle w:val="Textoindependiente"/>
-        <w:spacing w:line="292" w:lineRule="auto"/>
-        <w:ind w:left="116" w:right="103"/>
-        <w:jc w:val="both"/>
-        <w:rPr>
-          <w:rFonts w:ascii="Arial" w:hAnsi="Arial" w:cs="Arial"/>
-        </w:rPr>
-      </w:pPr>
-      <w:r>
-        <w:rPr>
-          <w:rFonts w:ascii="Arial" w:hAnsi="Arial" w:cs="Arial"/>
-        </w:rPr>
-        <w:t>{r7</w:t>
-      </w:r>
-      <w:r>
-        <w:rPr>
-          <w:rFonts w:ascii="Arial" w:hAnsi="Arial" w:cs="Arial"/>
-        </w:rPr>
-        <w:t>.2</w:t>
-      </w:r>
-      <w:r>
-        <w:rPr>
-          <w:rFonts w:ascii="Arial" w:hAnsi="Arial" w:cs="Arial"/>
-        </w:rPr>
-        <w:t>}</w:t>
-      </w:r>
-    </w:p>
-    <w:p>
-      <w:pPr>
-        <w:pStyle w:val="Textoindependiente"/>
-        <w:spacing w:line="292" w:lineRule="auto"/>
-        <w:ind w:left="116" w:right="103"/>
-        <w:jc w:val="both"/>
-        <w:rPr>
-          <w:rFonts w:ascii="Arial" w:hAnsi="Arial" w:cs="Arial"/>
-        </w:rPr>
-      </w:pPr>
-      <w:r>
-        <w:rPr>
-          <w:rFonts w:ascii="Arial" w:hAnsi="Arial" w:cs="Arial"/>
-        </w:rPr>
-        <w:t>{t8</w:t>
-      </w:r>
-      <w:r>
-        <w:rPr>
-          <w:rFonts w:ascii="Arial" w:hAnsi="Arial" w:cs="Arial"/>
-        </w:rPr>
-        <w:t>.2</w:t>
-      </w:r>
-      <w:r>
-        <w:rPr>
-          <w:rFonts w:ascii="Arial" w:hAnsi="Arial" w:cs="Arial"/>
-        </w:rPr>
-        <w:t>}</w:t>
-      </w:r>
-    </w:p>
-    <w:p>
-      <w:pPr>
-        <w:pStyle w:val="Textoindependiente"/>
-        <w:spacing w:line="292" w:lineRule="auto"/>
-        <w:ind w:left="116" w:right="103"/>
-        <w:jc w:val="both"/>
-        <w:rPr>
-          <w:rFonts w:ascii="Arial" w:hAnsi="Arial" w:cs="Arial"/>
-        </w:rPr>
-      </w:pPr>
-      <w:r>
-        <w:rPr>
-          <w:rFonts w:ascii="Arial" w:hAnsi="Arial" w:cs="Arial"/>
-        </w:rPr>
-        <w:t>{r8</w:t>
-      </w:r>
-      <w:r>
-        <w:rPr>
-          <w:rFonts w:ascii="Arial" w:hAnsi="Arial" w:cs="Arial"/>
-        </w:rPr>
-        <w:t>.2</w:t>
-      </w:r>
-      <w:r>
-        <w:rPr>
-          <w:rFonts w:ascii="Arial" w:hAnsi="Arial" w:cs="Arial"/>
-        </w:rPr>
-        <w:t>}</w:t>
+      <w:r>
+        <w:rPr>
+          <w:rFonts w:ascii="Arial" w:hAnsi="Arial" w:cs="Arial"/>
+        </w:rPr>
+        <w:t>.</w:t>
+      </w:r>
+    </w:p>
+    <w:p>
+      <w:pPr>
+        <w:pStyle w:val="Textoindependiente"/>
+        <w:spacing w:line="292" w:lineRule="auto"/>
+        <w:ind w:left="116" w:right="103"/>
+        <w:jc w:val="both"/>
+        <w:rPr>
+          <w:rFonts w:ascii="Arial" w:hAnsi="Arial" w:cs="Arial"/>
+        </w:rPr>
+      </w:pPr>
+    </w:p>
+    <w:p>
+      <w:pPr>
+        <w:pStyle w:val="Textoindependiente"/>
+        <w:spacing w:line="292" w:lineRule="auto"/>
+        <w:ind w:left="116" w:right="103"/>
+        <w:jc w:val="both"/>
+        <w:rPr>
+          <w:rFonts w:ascii="Arial" w:hAnsi="Arial" w:cs="Arial"/>
+        </w:rPr>
+      </w:pPr>
+      <w:r>
+        <w:rPr>
+          <w:rFonts w:ascii="Arial" w:hAnsi="Arial" w:cs="Arial"/>
+        </w:rPr>
+        <w:t>{t</w:t>
+      </w:r>
+      <w:r>
+        <w:rPr>
+          <w:rFonts w:ascii="Arial" w:hAnsi="Arial" w:cs="Arial"/>
+        </w:rPr>
+        <w:t>2</w:t>
+      </w:r>
+      <w:r>
+        <w:rPr>
+          <w:rFonts w:ascii="Arial" w:hAnsi="Arial" w:cs="Arial"/>
+        </w:rPr>
+        <w:t>.</w:t>
+      </w:r>
+      <w:r>
+        <w:rPr>
+          <w:rFonts w:ascii="Arial" w:hAnsi="Arial" w:cs="Arial"/>
+        </w:rPr>
+        <w:t>3</w:t>
+      </w:r>
+      <w:r>
+        <w:rPr>
+          <w:rFonts w:ascii="Arial" w:hAnsi="Arial" w:cs="Arial"/>
+        </w:rPr>
+        <w:t>}</w:t>
+      </w:r>
+    </w:p>
+    <w:p>
+      <w:pPr>
+        <w:pStyle w:val="Textoindependiente"/>
+        <w:spacing w:line="292" w:lineRule="auto"/>
+        <w:ind w:left="116" w:right="103"/>
+        <w:jc w:val="both"/>
+        <w:rPr>
+          <w:rFonts w:ascii="Arial" w:hAnsi="Arial" w:cs="Arial"/>
+        </w:rPr>
+      </w:pPr>
+      <w:r>
+        <w:rPr>
+          <w:rFonts w:ascii="Arial" w:hAnsi="Arial" w:cs="Arial"/>
+        </w:rPr>
+        <w:t>{r</w:t>
+      </w:r>
+      <w:r>
+        <w:rPr>
+          <w:rFonts w:ascii="Arial" w:hAnsi="Arial" w:cs="Arial"/>
+        </w:rPr>
+        <w:t>2</w:t>
+      </w:r>
+      <w:r>
+        <w:rPr>
+          <w:rFonts w:ascii="Arial" w:hAnsi="Arial" w:cs="Arial"/>
+        </w:rPr>
+        <w:t>.</w:t>
+      </w:r>
+      <w:r>
+        <w:rPr>
+          <w:rFonts w:ascii="Arial" w:hAnsi="Arial" w:cs="Arial"/>
+        </w:rPr>
+        <w:t>3</w:t>
+      </w:r>
+      <w:r>
+        <w:rPr>
+          <w:rFonts w:ascii="Arial" w:hAnsi="Arial" w:cs="Arial"/>
+        </w:rPr>
+        <w:t>}</w:t>
+      </w:r>
+      <w:r>
+        <w:rPr>
+          <w:rFonts w:ascii="Arial" w:hAnsi="Arial" w:cs="Arial"/>
+        </w:rPr>
+        <w:t>.</w:t>
+      </w:r>
+    </w:p>
+    <w:p>
+      <w:pPr>
+        <w:pStyle w:val="Textoindependiente"/>
+        <w:spacing w:line="292" w:lineRule="auto"/>
+        <w:ind w:left="116" w:right="103"/>
+        <w:jc w:val="both"/>
+        <w:rPr>
+          <w:rFonts w:ascii="Arial" w:hAnsi="Arial" w:cs="Arial"/>
+        </w:rPr>
+      </w:pPr>
+    </w:p>
+    <w:p>
+      <w:pPr>
+        <w:pStyle w:val="Textoindependiente"/>
+        <w:spacing w:line="292" w:lineRule="auto"/>
+        <w:ind w:left="116" w:right="103"/>
+        <w:jc w:val="both"/>
+        <w:rPr>
+          <w:rFonts w:ascii="Arial" w:hAnsi="Arial" w:cs="Arial"/>
+        </w:rPr>
+      </w:pPr>
+      <w:r>
+        <w:rPr>
+          <w:rFonts w:ascii="Arial" w:hAnsi="Arial" w:cs="Arial"/>
+        </w:rPr>
+        <w:t>{t</w:t>
+      </w:r>
+      <w:r>
+        <w:rPr>
+          <w:rFonts w:ascii="Arial" w:hAnsi="Arial" w:cs="Arial"/>
+        </w:rPr>
+        <w:t>2</w:t>
+      </w:r>
+      <w:r>
+        <w:rPr>
+          <w:rFonts w:ascii="Arial" w:hAnsi="Arial" w:cs="Arial"/>
+        </w:rPr>
+        <w:t>.</w:t>
+      </w:r>
+      <w:r>
+        <w:rPr>
+          <w:rFonts w:ascii="Arial" w:hAnsi="Arial" w:cs="Arial"/>
+        </w:rPr>
+        <w:t>4</w:t>
+      </w:r>
+      <w:r>
+        <w:rPr>
+          <w:rFonts w:ascii="Arial" w:hAnsi="Arial" w:cs="Arial"/>
+        </w:rPr>
+        <w:t>}</w:t>
+      </w:r>
+    </w:p>
+    <w:p>
+      <w:pPr>
+        <w:pStyle w:val="Textoindependiente"/>
+        <w:spacing w:line="292" w:lineRule="auto"/>
+        <w:ind w:left="116" w:right="103"/>
+        <w:jc w:val="both"/>
+        <w:rPr>
+          <w:rFonts w:ascii="Arial" w:hAnsi="Arial" w:cs="Arial"/>
+        </w:rPr>
+      </w:pPr>
+      <w:r>
+        <w:rPr>
+          <w:rFonts w:ascii="Arial" w:hAnsi="Arial" w:cs="Arial"/>
+        </w:rPr>
+        <w:t>{r</w:t>
+      </w:r>
+      <w:r>
+        <w:rPr>
+          <w:rFonts w:ascii="Arial" w:hAnsi="Arial" w:cs="Arial"/>
+        </w:rPr>
+        <w:t>2</w:t>
+      </w:r>
+      <w:r>
+        <w:rPr>
+          <w:rFonts w:ascii="Arial" w:hAnsi="Arial" w:cs="Arial"/>
+        </w:rPr>
+        <w:t>.</w:t>
+      </w:r>
+      <w:r>
+        <w:rPr>
+          <w:rFonts w:ascii="Arial" w:hAnsi="Arial" w:cs="Arial"/>
+        </w:rPr>
+        <w:t>4</w:t>
+      </w:r>
+      <w:r>
+        <w:rPr>
+          <w:rFonts w:ascii="Arial" w:hAnsi="Arial" w:cs="Arial"/>
+        </w:rPr>
+        <w:t>}</w:t>
+      </w:r>
+      <w:r>
+        <w:rPr>
+          <w:rFonts w:ascii="Arial" w:hAnsi="Arial" w:cs="Arial"/>
+        </w:rPr>
+        <w:t>.</w:t>
+      </w:r>
+    </w:p>
+    <w:p>
+      <w:pPr>
+        <w:pStyle w:val="Textoindependiente"/>
+        <w:spacing w:line="292" w:lineRule="auto"/>
+        <w:ind w:left="116" w:right="103"/>
+        <w:jc w:val="both"/>
+        <w:rPr>
+          <w:rFonts w:ascii="Arial" w:hAnsi="Arial" w:cs="Arial"/>
+        </w:rPr>
+      </w:pPr>
+    </w:p>
+    <w:p>
+      <w:pPr>
+        <w:pStyle w:val="Textoindependiente"/>
+        <w:spacing w:line="292" w:lineRule="auto"/>
+        <w:ind w:left="116" w:right="103"/>
+        <w:jc w:val="both"/>
+        <w:rPr>
+          <w:rFonts w:ascii="Arial" w:hAnsi="Arial" w:cs="Arial"/>
+        </w:rPr>
+      </w:pPr>
+      <w:r>
+        <w:rPr>
+          <w:rFonts w:ascii="Arial" w:hAnsi="Arial" w:cs="Arial"/>
+        </w:rPr>
+        <w:t>{t</w:t>
+      </w:r>
+      <w:r>
+        <w:rPr>
+          <w:rFonts w:ascii="Arial" w:hAnsi="Arial" w:cs="Arial"/>
+        </w:rPr>
+        <w:t>2</w:t>
+      </w:r>
+      <w:r>
+        <w:rPr>
+          <w:rFonts w:ascii="Arial" w:hAnsi="Arial" w:cs="Arial"/>
+        </w:rPr>
+        <w:t>.</w:t>
+      </w:r>
+      <w:r>
+        <w:rPr>
+          <w:rFonts w:ascii="Arial" w:hAnsi="Arial" w:cs="Arial"/>
+        </w:rPr>
+        <w:t>5</w:t>
+      </w:r>
+      <w:r>
+        <w:rPr>
+          <w:rFonts w:ascii="Arial" w:hAnsi="Arial" w:cs="Arial"/>
+        </w:rPr>
+        <w:t>}</w:t>
+      </w:r>
+    </w:p>
+    <w:p>
+      <w:pPr>
+        <w:pStyle w:val="Textoindependiente"/>
+        <w:spacing w:line="292" w:lineRule="auto"/>
+        <w:ind w:left="116" w:right="103"/>
+        <w:jc w:val="both"/>
+        <w:rPr>
+          <w:rFonts w:ascii="Arial" w:hAnsi="Arial" w:cs="Arial"/>
+        </w:rPr>
+      </w:pPr>
+      <w:r>
+        <w:rPr>
+          <w:rFonts w:ascii="Arial" w:hAnsi="Arial" w:cs="Arial"/>
+        </w:rPr>
+        <w:t>{r</w:t>
+      </w:r>
+      <w:r>
+        <w:rPr>
+          <w:rFonts w:ascii="Arial" w:hAnsi="Arial" w:cs="Arial"/>
+        </w:rPr>
+        <w:t>2</w:t>
+      </w:r>
+      <w:r>
+        <w:rPr>
+          <w:rFonts w:ascii="Arial" w:hAnsi="Arial" w:cs="Arial"/>
+        </w:rPr>
+        <w:t>.</w:t>
+      </w:r>
+      <w:r>
+        <w:rPr>
+          <w:rFonts w:ascii="Arial" w:hAnsi="Arial" w:cs="Arial"/>
+        </w:rPr>
+        <w:t>5</w:t>
+      </w:r>
+      <w:r>
+        <w:rPr>
+          <w:rFonts w:ascii="Arial" w:hAnsi="Arial" w:cs="Arial"/>
+        </w:rPr>
+        <w:t>}</w:t>
+      </w:r>
+      <w:r>
+        <w:rPr>
+          <w:rFonts w:ascii="Arial" w:hAnsi="Arial" w:cs="Arial"/>
+        </w:rPr>
+        <w:t>.</w:t>
+      </w:r>
+    </w:p>
+    <w:p>
+      <w:pPr>
+        <w:pStyle w:val="Textoindependiente"/>
+        <w:spacing w:line="292" w:lineRule="auto"/>
+        <w:ind w:left="116" w:right="103"/>
+        <w:jc w:val="both"/>
+        <w:rPr>
+          <w:rFonts w:ascii="Arial" w:hAnsi="Arial" w:cs="Arial"/>
+        </w:rPr>
+      </w:pPr>
+    </w:p>
+    <w:p>
+      <w:pPr>
+        <w:pStyle w:val="Textoindependiente"/>
+        <w:spacing w:line="292" w:lineRule="auto"/>
+        <w:ind w:left="116" w:right="103"/>
+        <w:jc w:val="both"/>
+        <w:rPr>
+          <w:rFonts w:ascii="Arial" w:hAnsi="Arial" w:cs="Arial"/>
+        </w:rPr>
+      </w:pPr>
+      <w:r>
+        <w:rPr>
+          <w:rFonts w:ascii="Arial" w:hAnsi="Arial" w:cs="Arial"/>
+        </w:rPr>
+        <w:t>{t</w:t>
+      </w:r>
+      <w:r>
+        <w:rPr>
+          <w:rFonts w:ascii="Arial" w:hAnsi="Arial" w:cs="Arial"/>
+        </w:rPr>
+        <w:t>2</w:t>
+      </w:r>
+      <w:r>
+        <w:rPr>
+          <w:rFonts w:ascii="Arial" w:hAnsi="Arial" w:cs="Arial"/>
+        </w:rPr>
+        <w:t>.</w:t>
+      </w:r>
+      <w:r>
+        <w:rPr>
+          <w:rFonts w:ascii="Arial" w:hAnsi="Arial" w:cs="Arial"/>
+        </w:rPr>
+        <w:t>6</w:t>
+      </w:r>
+      <w:r>
+        <w:rPr>
+          <w:rFonts w:ascii="Arial" w:hAnsi="Arial" w:cs="Arial"/>
+        </w:rPr>
+        <w:t>}</w:t>
+      </w:r>
+    </w:p>
+    <w:p>
+      <w:pPr>
+        <w:pStyle w:val="Textoindependiente"/>
+        <w:spacing w:line="292" w:lineRule="auto"/>
+        <w:ind w:left="116" w:right="103"/>
+        <w:jc w:val="both"/>
+        <w:rPr>
+          <w:rFonts w:ascii="Arial" w:hAnsi="Arial" w:cs="Arial"/>
+        </w:rPr>
+      </w:pPr>
+      <w:r>
+        <w:rPr>
+          <w:rFonts w:ascii="Arial" w:hAnsi="Arial" w:cs="Arial"/>
+        </w:rPr>
+        <w:t>{r</w:t>
+      </w:r>
+      <w:r>
+        <w:rPr>
+          <w:rFonts w:ascii="Arial" w:hAnsi="Arial" w:cs="Arial"/>
+        </w:rPr>
+        <w:t>2</w:t>
+      </w:r>
+      <w:r>
+        <w:rPr>
+          <w:rFonts w:ascii="Arial" w:hAnsi="Arial" w:cs="Arial"/>
+        </w:rPr>
+        <w:t>.</w:t>
+      </w:r>
+      <w:r>
+        <w:rPr>
+          <w:rFonts w:ascii="Arial" w:hAnsi="Arial" w:cs="Arial"/>
+        </w:rPr>
+        <w:t>6</w:t>
+      </w:r>
+      <w:r>
+        <w:rPr>
+          <w:rFonts w:ascii="Arial" w:hAnsi="Arial" w:cs="Arial"/>
+        </w:rPr>
+        <w:t>}</w:t>
+      </w:r>
+      <w:r>
+        <w:rPr>
+          <w:rFonts w:ascii="Arial" w:hAnsi="Arial" w:cs="Arial"/>
+        </w:rPr>
+        <w:t>.</w:t>
+      </w:r>
+    </w:p>
+    <w:p>
+      <w:pPr>
+        <w:pStyle w:val="Textoindependiente"/>
+        <w:spacing w:line="292" w:lineRule="auto"/>
+        <w:ind w:left="116" w:right="103"/>
+        <w:jc w:val="both"/>
+        <w:rPr>
+          <w:rFonts w:ascii="Arial" w:hAnsi="Arial" w:cs="Arial"/>
+        </w:rPr>
+      </w:pPr>
+    </w:p>
+    <w:p>
+      <w:pPr>
+        <w:pStyle w:val="Textoindependiente"/>
+        <w:spacing w:line="292" w:lineRule="auto"/>
+        <w:ind w:left="116" w:right="103"/>
+        <w:jc w:val="both"/>
+        <w:rPr>
+          <w:rFonts w:ascii="Arial" w:hAnsi="Arial" w:cs="Arial"/>
+        </w:rPr>
+      </w:pPr>
+      <w:r>
+        <w:rPr>
+          <w:rFonts w:ascii="Arial" w:hAnsi="Arial" w:cs="Arial"/>
+        </w:rPr>
+        <w:t>{t</w:t>
+      </w:r>
+      <w:r>
+        <w:rPr>
+          <w:rFonts w:ascii="Arial" w:hAnsi="Arial" w:cs="Arial"/>
+        </w:rPr>
+        <w:t>2</w:t>
+      </w:r>
+      <w:r>
+        <w:rPr>
+          <w:rFonts w:ascii="Arial" w:hAnsi="Arial" w:cs="Arial"/>
+        </w:rPr>
+        <w:t>.</w:t>
+      </w:r>
+      <w:r>
+        <w:rPr>
+          <w:rFonts w:ascii="Arial" w:hAnsi="Arial" w:cs="Arial"/>
+        </w:rPr>
+        <w:t>7</w:t>
+      </w:r>
+      <w:r>
+        <w:rPr>
+          <w:rFonts w:ascii="Arial" w:hAnsi="Arial" w:cs="Arial"/>
+        </w:rPr>
+        <w:t>}</w:t>
+      </w:r>
+    </w:p>
+    <w:p>
+      <w:pPr>
+        <w:pStyle w:val="Textoindependiente"/>
+        <w:spacing w:line="292" w:lineRule="auto"/>
+        <w:ind w:left="116" w:right="103"/>
+        <w:jc w:val="both"/>
+        <w:rPr>
+          <w:rFonts w:ascii="Arial" w:hAnsi="Arial" w:cs="Arial"/>
+        </w:rPr>
+      </w:pPr>
+      <w:r>
+        <w:rPr>
+          <w:rFonts w:ascii="Arial" w:hAnsi="Arial" w:cs="Arial"/>
+        </w:rPr>
+        <w:t>{r</w:t>
+      </w:r>
+      <w:r>
+        <w:rPr>
+          <w:rFonts w:ascii="Arial" w:hAnsi="Arial" w:cs="Arial"/>
+        </w:rPr>
+        <w:t>2</w:t>
+      </w:r>
+      <w:r>
+        <w:rPr>
+          <w:rFonts w:ascii="Arial" w:hAnsi="Arial" w:cs="Arial"/>
+        </w:rPr>
+        <w:t>.</w:t>
+      </w:r>
+      <w:r>
+        <w:rPr>
+          <w:rFonts w:ascii="Arial" w:hAnsi="Arial" w:cs="Arial"/>
+        </w:rPr>
+        <w:t>7</w:t>
+      </w:r>
+      <w:r>
+        <w:rPr>
+          <w:rFonts w:ascii="Arial" w:hAnsi="Arial" w:cs="Arial"/>
+        </w:rPr>
+        <w:t>}</w:t>
+      </w:r>
+      <w:r>
+        <w:rPr>
+          <w:rFonts w:ascii="Arial" w:hAnsi="Arial" w:cs="Arial"/>
+        </w:rPr>
+        <w:t>.</w:t>
+      </w:r>
+    </w:p>
+    <w:p>
+      <w:pPr>
+        <w:pStyle w:val="Textoindependiente"/>
+        <w:spacing w:line="292" w:lineRule="auto"/>
+        <w:ind w:left="116" w:right="103"/>
+        <w:jc w:val="both"/>
+        <w:rPr>
+          <w:rFonts w:ascii="Arial" w:hAnsi="Arial" w:cs="Arial"/>
+        </w:rPr>
+      </w:pPr>
+    </w:p>
+    <w:p>
+      <w:pPr>
+        <w:pStyle w:val="Textoindependiente"/>
+        <w:spacing w:line="292" w:lineRule="auto"/>
+        <w:ind w:left="116" w:right="103"/>
+        <w:jc w:val="both"/>
+        <w:rPr>
+          <w:rFonts w:ascii="Arial" w:hAnsi="Arial" w:cs="Arial"/>
+        </w:rPr>
+      </w:pPr>
+      <w:r>
+        <w:rPr>
+          <w:rFonts w:ascii="Arial" w:hAnsi="Arial" w:cs="Arial"/>
+        </w:rPr>
+        <w:t>{t</w:t>
+      </w:r>
+      <w:r>
+        <w:rPr>
+          <w:rFonts w:ascii="Arial" w:hAnsi="Arial" w:cs="Arial"/>
+        </w:rPr>
+        <w:t>2</w:t>
+      </w:r>
+      <w:r>
+        <w:rPr>
+          <w:rFonts w:ascii="Arial" w:hAnsi="Arial" w:cs="Arial"/>
+        </w:rPr>
+        <w:t>.</w:t>
+      </w:r>
+      <w:r>
+        <w:rPr>
+          <w:rFonts w:ascii="Arial" w:hAnsi="Arial" w:cs="Arial"/>
+        </w:rPr>
+        <w:t>8</w:t>
+      </w:r>
+      <w:r>
+        <w:rPr>
+          <w:rFonts w:ascii="Arial" w:hAnsi="Arial" w:cs="Arial"/>
+        </w:rPr>
+        <w:t>}</w:t>
+      </w:r>
+    </w:p>
+    <w:p>
+      <w:pPr>
+        <w:pStyle w:val="Textoindependiente"/>
+        <w:spacing w:line="292" w:lineRule="auto"/>
+        <w:ind w:left="116" w:right="103"/>
+        <w:jc w:val="both"/>
+        <w:rPr>
+          <w:rFonts w:ascii="Arial" w:hAnsi="Arial" w:cs="Arial"/>
+        </w:rPr>
+      </w:pPr>
+      <w:r>
+        <w:rPr>
+          <w:rFonts w:ascii="Arial" w:hAnsi="Arial" w:cs="Arial"/>
+        </w:rPr>
+        <w:t>{r</w:t>
+      </w:r>
+      <w:r>
+        <w:rPr>
+          <w:rFonts w:ascii="Arial" w:hAnsi="Arial" w:cs="Arial"/>
+        </w:rPr>
+        <w:t>2</w:t>
+      </w:r>
+      <w:r>
+        <w:rPr>
+          <w:rFonts w:ascii="Arial" w:hAnsi="Arial" w:cs="Arial"/>
+        </w:rPr>
+        <w:t>.</w:t>
+      </w:r>
+      <w:r>
+        <w:rPr>
+          <w:rFonts w:ascii="Arial" w:hAnsi="Arial" w:cs="Arial"/>
+        </w:rPr>
+        <w:t>8</w:t>
+      </w:r>
+      <w:r>
+        <w:rPr>
+          <w:rFonts w:ascii="Arial" w:hAnsi="Arial" w:cs="Arial"/>
+        </w:rPr>
+        <w:t>}</w:t>
+      </w:r>
+      <w:r>
+        <w:rPr>
+          <w:rFonts w:ascii="Arial" w:hAnsi="Arial" w:cs="Arial"/>
+        </w:rPr>
+        <w:t>.</w:t>
       </w:r>
     </w:p>
     <w:p>
@@ -1925,42 +2466,66 @@
         <w:rPr>
           <w:rFonts w:ascii="Arial" w:hAnsi="Arial" w:cs="Arial"/>
         </w:rPr>
-        <w:t>valoracion2</w:t>
-      </w:r>
-      <w:r>
-        <w:rPr>
-          <w:rFonts w:ascii="Arial" w:hAnsi="Arial" w:cs="Arial"/>
-        </w:rPr>
-        <w:t>}</w:t>
-      </w:r>
-    </w:p>
-    <w:p>
-      <w:pPr>
-        <w:pStyle w:val="Textoindependiente"/>
-        <w:spacing w:line="292" w:lineRule="auto"/>
-        <w:ind w:left="116" w:right="103"/>
-        <w:jc w:val="both"/>
-        <w:rPr>
-          <w:rFonts w:ascii="Arial" w:hAnsi="Arial" w:cs="Arial"/>
-        </w:rPr>
-      </w:pPr>
-      <w:r>
-        <w:rPr>
-          <w:rFonts w:ascii="Arial" w:hAnsi="Arial" w:cs="Arial"/>
-        </w:rPr>
-        <w:t>{r9</w:t>
-      </w:r>
-      <w:r>
-        <w:rPr>
-          <w:rFonts w:ascii="Arial" w:hAnsi="Arial" w:cs="Arial"/>
-        </w:rPr>
-        <w:t>.2</w:t>
-      </w:r>
-      <w:r>
-        <w:rPr>
-          <w:rFonts w:ascii="Arial" w:hAnsi="Arial" w:cs="Arial"/>
-        </w:rPr>
-        <w:t>}</w:t>
+        <w:t>v2.1</w:t>
+      </w:r>
+      <w:r>
+        <w:rPr>
+          <w:rFonts w:ascii="Arial" w:hAnsi="Arial" w:cs="Arial"/>
+        </w:rPr>
+        <w:t>}</w:t>
+      </w:r>
+      <w:r>
+        <w:rPr>
+          <w:rFonts w:ascii="Arial" w:hAnsi="Arial" w:cs="Arial"/>
+        </w:rPr>
+        <w:t>.</w:t>
+      </w:r>
+    </w:p>
+    <w:p>
+      <w:pPr>
+        <w:pStyle w:val="Textoindependiente"/>
+        <w:spacing w:line="292" w:lineRule="auto"/>
+        <w:ind w:left="116" w:right="103"/>
+        <w:jc w:val="both"/>
+        <w:rPr>
+          <w:rFonts w:ascii="Arial" w:hAnsi="Arial" w:cs="Arial"/>
+        </w:rPr>
+      </w:pPr>
+      <w:r>
+        <w:rPr>
+          <w:rFonts w:ascii="Arial" w:hAnsi="Arial" w:cs="Arial"/>
+        </w:rPr>
+        <w:t>{r</w:t>
+      </w:r>
+      <w:r>
+        <w:rPr>
+          <w:rFonts w:ascii="Arial" w:hAnsi="Arial" w:cs="Arial"/>
+        </w:rPr>
+        <w:t>2</w:t>
+      </w:r>
+      <w:r>
+        <w:rPr>
+          <w:rFonts w:ascii="Arial" w:hAnsi="Arial" w:cs="Arial"/>
+        </w:rPr>
+        <w:t>.</w:t>
+      </w:r>
+      <w:r>
+        <w:rPr>
+          <w:rFonts w:ascii="Arial" w:hAnsi="Arial" w:cs="Arial"/>
+        </w:rPr>
+        <w:t>9</w:t>
+      </w:r>
+      <w:r>
+        <w:rPr>
+          <w:rFonts w:ascii="Arial" w:hAnsi="Arial" w:cs="Arial"/>
+        </w:rPr>
+        <w:t>}</w:t>
+      </w:r>
+      <w:r>
+        <w:rPr>
+          <w:rFonts w:ascii="Arial" w:hAnsi="Arial" w:cs="Arial"/>
+        </w:rPr>
+        <w:t>.</w:t>
       </w:r>
     </w:p>
     <w:p>
@@ -2004,7 +2569,19 @@
         <w:rPr>
           <w:rFonts w:ascii="Arial" w:hAnsi="Arial" w:cs="Arial"/>
         </w:rPr>
-        <w:t>quedo de Ud para cualquier duda o comentario. R</w:t>
+        <w:t xml:space="preserve">quedo de </w:t>
+      </w:r>
+      <w:r>
+        <w:rPr>
+          <w:rFonts w:ascii="Arial" w:hAnsi="Arial" w:cs="Arial"/>
+        </w:rPr>
+        <w:t>Ud.</w:t>
+      </w:r>
+      <w:r>
+        <w:rPr>
+          <w:rFonts w:ascii="Arial" w:hAnsi="Arial" w:cs="Arial"/>
+        </w:rPr>
+        <w:t xml:space="preserve"> para cualquier duda o comentario. R</w:t>
       </w:r>
       <w:r>
         <w:rPr>
@@ -2230,6 +2807,7 @@
           <w:szCs w:val="12"/>
         </w:rPr>
       </w:pPr>
+      <w:proofErr w:type="spellStart"/>
       <w:r>
         <w:rPr>
           <w:rFonts w:ascii="Arial" w:hAnsi="Arial" w:cs="Arial"/>
@@ -2238,6 +2816,7 @@
         </w:rPr>
         <w:t>Ccp</w:t>
       </w:r>
+      <w:proofErr w:type="spellEnd"/>
       <w:r>
         <w:rPr>
           <w:rFonts w:ascii="Arial" w:hAnsi="Arial" w:cs="Arial"/>

</xml_diff>